<commit_message>
Angular, cli instalado - frontend pronto
</commit_message>
<xml_diff>
--- a/CRUD_Angular.docx
+++ b/CRUD_Angular.docx
@@ -372,6 +372,7 @@
                                 <w:dataBinding w:prefixMappings="xmlns:ns0='http://purl.org/dc/elements/1.1/' xmlns:ns1='http://schemas.openxmlformats.org/package/2006/metadata/core-properties' " w:xpath="/ns1:coreProperties[1]/ns0:title[1]" w:storeItemID="{6C3C8BC8-F283-45AE-878A-BAB7291924A1}"/>
                                 <w:text/>
                               </w:sdtPr>
+                              <w:sdtEndPr/>
                               <w:sdtContent>
                                 <w:r>
                                   <w:rPr>
@@ -583,6 +584,7 @@
                               <w:dataBinding w:prefixMappings="xmlns:ns0='http://schemas.openxmlformats.org/officeDocument/2006/extended-properties' " w:xpath="/ns0:Properties[1]/ns0:Company[1]" w:storeItemID="{6668398D-A668-4E3E-A5EB-62B293D839F1}"/>
                               <w:text/>
                             </w:sdtPr>
+                            <w:sdtEndPr/>
                             <w:sdtContent>
                               <w:r>
                                 <w:rPr>
@@ -625,6 +627,7 @@
                               <w:dataBinding w:prefixMappings="xmlns:ns0='http://schemas.microsoft.com/office/2006/coverPageProps' " w:xpath="/ns0:CoverPageProperties[1]/ns0:CompanyAddress[1]" w:storeItemID="{55AF091B-3C7A-41E3-B477-F2FDAA23CFDA}"/>
                               <w:text/>
                             </w:sdtPr>
+                            <w:sdtEndPr/>
                             <w:sdtContent>
                               <w:r>
                                 <w:rPr>
@@ -823,6 +826,7 @@
                             <w:dataBinding w:prefixMappings="xmlns:ns0='http://purl.org/dc/elements/1.1/' xmlns:ns1='http://schemas.openxmlformats.org/package/2006/metadata/core-properties' " w:xpath="/ns1:coreProperties[1]/ns0:subject[1]" w:storeItemID="{6C3C8BC8-F283-45AE-878A-BAB7291924A1}"/>
                             <w:text/>
                           </w:sdtPr>
+                          <w:sdtEndPr/>
                           <w:sdtContent>
                             <w:p>
                               <w:pPr>
@@ -860,6 +864,7 @@
                             <w:dataBinding w:prefixMappings="xmlns:ns0='http://purl.org/dc/elements/1.1/' xmlns:ns1='http://schemas.openxmlformats.org/package/2006/metadata/core-properties' " w:xpath="/ns1:coreProperties[1]/ns0:creator[1]" w:storeItemID="{6C3C8BC8-F283-45AE-878A-BAB7291924A1}"/>
                             <w:text/>
                           </w:sdtPr>
+                          <w:sdtEndPr/>
                           <w:sdtContent>
                             <w:p>
                               <w:pPr>
@@ -1040,6 +1045,7 @@
                               <w:calendar w:val="gregorian"/>
                             </w:date>
                           </w:sdtPr>
+                          <w:sdtEndPr/>
                           <w:sdtContent>
                             <w:p>
                               <w:pPr>
@@ -2596,24 +2602,117 @@
       <w:bookmarkEnd w:id="1"/>
     </w:p>
     <w:p>
-      <w:proofErr w:type="spellStart"/>
+      <w:r>
+        <w:t>Angular é um framework JavaScript desenvolvido pela Google para criação de aplicações Web SPA</w:t>
+      </w:r>
+      <w:r>
+        <w:t xml:space="preserve"> (Single Page Aplication)</w:t>
+      </w:r>
+      <w:r>
+        <w:t xml:space="preserve"> baseada em </w:t>
+      </w:r>
+      <w:r>
+        <w:rPr>
+          <w:b/>
+        </w:rPr>
+        <w:t>componentes</w:t>
+      </w:r>
+      <w:r>
+        <w:t xml:space="preserve">. </w:t>
+      </w:r>
+    </w:p>
+    <w:p>
+      <w:r>
+        <w:t>AngularJs foi a primeira versão do angular</w:t>
+      </w:r>
+    </w:p>
+    <w:p>
+      <w:r>
+        <w:t xml:space="preserve">Angular 2 – Baseada em componentes </w:t>
+      </w:r>
+    </w:p>
+    <w:p>
+      <w:r>
+        <w:t>Angular 4, 5, 6, 7, 8, 9, ...</w:t>
+      </w:r>
+    </w:p>
+    <w:p>
+      <w:r>
+        <w:t xml:space="preserve">CLI – Command Line Interface </w:t>
+      </w:r>
+    </w:p>
+    <w:p>
+      <w:pPr>
+        <w:ind w:firstLine="708"/>
+      </w:pPr>
+      <w:r>
+        <w:t xml:space="preserve">npm i –g @angular/cli </w:t>
+      </w:r>
+    </w:p>
+    <w:p>
+      <w:pPr>
+        <w:ind w:left="708" w:firstLine="708"/>
+      </w:pPr>
+      <w:r>
+        <w:t>G é de global</w:t>
+      </w:r>
+    </w:p>
+    <w:p>
+      <w:pPr>
+        <w:ind w:firstLine="708"/>
+      </w:pPr>
+      <w:r>
+        <w:t>ng new minha-app</w:t>
+      </w:r>
+    </w:p>
+    <w:p>
+      <w:r>
+        <w:tab/>
+      </w:r>
+      <w:r>
+        <w:tab/>
+        <w:t xml:space="preserve">ng são as duas primeiras consoantes de angular </w:t>
+      </w:r>
+    </w:p>
+    <w:p>
+      <w:r>
+        <w:t xml:space="preserve">TypeScript, TS é uma linguagem </w:t>
+      </w:r>
+      <w:r>
+        <w:t xml:space="preserve">Orientada a Objetos </w:t>
+      </w:r>
+      <w:r>
+        <w:t>criada pela Microsoft. O código escrito em TypeScript é compilado para JavaScript</w:t>
+      </w:r>
+      <w:r>
+        <w:t xml:space="preserve">. Um TypeScript é um superSet do JavaScript. O TypeScript tem tudo com que o JavaScript tem e acrescenta algumas funcionalidades como a </w:t>
+      </w:r>
+      <w:r>
+        <w:rPr>
+          <w:b/>
+        </w:rPr>
+        <w:t>tipagem forte</w:t>
+      </w:r>
+      <w:r>
+        <w:t>, decorator, interfaces</w:t>
+      </w:r>
+      <w:r>
+        <w:rPr>
+          <w:b/>
+        </w:rPr>
+        <w:t>.</w:t>
+      </w:r>
+    </w:p>
+    <w:p/>
+    <w:p>
       <w:r>
         <w:t>JavaScript</w:t>
       </w:r>
-      <w:proofErr w:type="spellEnd"/>
       <w:r>
         <w:t xml:space="preserve"> </w:t>
       </w:r>
       <w:r>
-        <w:t xml:space="preserve">é uma linguagem de programação que permite a você criar conteúdo que se atualiza dinamicamente, controlar </w:t>
-      </w:r>
-      <w:proofErr w:type="spellStart"/>
-      <w:r>
-        <w:t>múltimídias</w:t>
-      </w:r>
-      <w:proofErr w:type="spellEnd"/>
-      <w:r>
-        <w:t>, imagens animadas</w:t>
+        <w:t>é uma linguagem de programação que permite a você criar conteúdo que se atualiza dinamicamente, controlar múltimídias, imagens animadas</w:t>
       </w:r>
       <w:r>
         <w:t>.</w:t>
@@ -2623,7 +2722,6 @@
       </w:r>
     </w:p>
     <w:p>
-      <w:proofErr w:type="spellStart"/>
       <w:r>
         <w:t>E</w:t>
       </w:r>
@@ -2631,19 +2729,7 @@
         <w:t>CMA</w:t>
       </w:r>
       <w:r>
-        <w:t>Script</w:t>
-      </w:r>
-      <w:proofErr w:type="spellEnd"/>
-      <w:r>
-        <w:t xml:space="preserve"> é o nome oficial da linguagem </w:t>
-      </w:r>
-      <w:proofErr w:type="spellStart"/>
-      <w:r>
-        <w:t>JavaScript</w:t>
-      </w:r>
-      <w:proofErr w:type="spellEnd"/>
-      <w:r>
-        <w:t xml:space="preserve">. </w:t>
+        <w:t xml:space="preserve">Script é o nome oficial da linguagem JavaScript. </w:t>
       </w:r>
     </w:p>
     <w:p>
@@ -2664,15 +2750,7 @@
         <w:t>oda vez que uma página da web faz mais do que simplesmente mostrar a você informação estática — mostrando conteúdo que se atualiza em um intervalo de tempo, mapas interativos ou gráficos 2D/3D animados, etc.</w:t>
       </w:r>
       <w:r>
-        <w:t xml:space="preserve"> Podemos esperar encontrar códigos escritos em </w:t>
-      </w:r>
-      <w:proofErr w:type="spellStart"/>
-      <w:r>
-        <w:t>JavaScript</w:t>
-      </w:r>
-      <w:proofErr w:type="spellEnd"/>
-      <w:r>
-        <w:t xml:space="preserve">. </w:t>
+        <w:t xml:space="preserve"> Podemos esperar encontrar códigos escritos em JavaScript. </w:t>
       </w:r>
     </w:p>
     <w:p/>
@@ -2685,6 +2763,7 @@
           <w:noProof/>
           <w:lang w:eastAsia="pt-BR"/>
         </w:rPr>
+        <w:lastRenderedPageBreak/>
         <w:drawing>
           <wp:inline distT="0" distB="0" distL="0" distR="0">
             <wp:extent cx="2143125" cy="2143125"/>
@@ -2749,94 +2828,62 @@
         <w:t>ogo da</w:t>
       </w:r>
       <w:r>
+        <w:t xml:space="preserve"> J</w:t>
+      </w:r>
+      <w:r>
+        <w:t>ava</w:t>
+      </w:r>
+      <w:r>
+        <w:t>Script</w:t>
+      </w:r>
+    </w:p>
+    <w:p>
+      <w:pPr>
+        <w:pStyle w:val="Ttulo1"/>
+      </w:pPr>
+      <w:bookmarkStart w:id="3" w:name="_Toc39569028"/>
+      <w:r>
+        <w:t>Client x Server</w:t>
+      </w:r>
+      <w:bookmarkEnd w:id="3"/>
+    </w:p>
+    <w:p>
+      <w:r>
+        <w:t>As máquinas que acessam, consomem serviços, são considerados clientes. Os equipamentos, dispositivos que disponibilizam serviços, são os servidores.</w:t>
+      </w:r>
+      <w:r>
         <w:t xml:space="preserve"> </w:t>
       </w:r>
-      <w:proofErr w:type="spellStart"/>
-      <w:r>
-        <w:t>J</w:t>
-      </w:r>
-      <w:r>
-        <w:t>ava</w:t>
-      </w:r>
-      <w:r>
-        <w:t>Script</w:t>
-      </w:r>
-      <w:proofErr w:type="spellEnd"/>
+    </w:p>
+    <w:p>
+      <w:r>
+        <w:t xml:space="preserve">Exemplo: </w:t>
+      </w:r>
+    </w:p>
+    <w:p>
+      <w:r>
+        <w:t>Quando acesso o Google Class Room estou como cliente.</w:t>
+      </w:r>
+    </w:p>
+    <w:p>
+      <w:r>
+        <w:t xml:space="preserve">Os materiais, slides, atividades estão </w:t>
+      </w:r>
+      <w:r>
+        <w:t xml:space="preserve">disponibilizados </w:t>
+      </w:r>
+      <w:r>
+        <w:t xml:space="preserve">em um servidor.  </w:t>
+      </w:r>
     </w:p>
     <w:p>
       <w:pPr>
         <w:pStyle w:val="Ttulo1"/>
       </w:pPr>
-      <w:bookmarkStart w:id="3" w:name="_Toc39569028"/>
-      <w:proofErr w:type="spellStart"/>
-      <w:r>
-        <w:t>Client</w:t>
-      </w:r>
-      <w:proofErr w:type="spellEnd"/>
-      <w:r>
-        <w:t xml:space="preserve"> x Server</w:t>
-      </w:r>
-      <w:bookmarkEnd w:id="3"/>
-    </w:p>
-    <w:p>
-      <w:r>
-        <w:t>As máquinas que acessam, consomem serviços, são considerados clientes. Os equipamentos, dispositivos que disponibilizam serviços, são os servidores.</w:t>
-      </w:r>
-      <w:r>
-        <w:t xml:space="preserve"> </w:t>
-      </w:r>
-    </w:p>
-    <w:p>
-      <w:r>
-        <w:t xml:space="preserve">Exemplo: </w:t>
-      </w:r>
-    </w:p>
-    <w:p>
-      <w:r>
-        <w:t xml:space="preserve">Quando acesso o Google </w:t>
-      </w:r>
-      <w:proofErr w:type="spellStart"/>
-      <w:r>
-        <w:t>Class</w:t>
-      </w:r>
-      <w:proofErr w:type="spellEnd"/>
-      <w:r>
-        <w:t xml:space="preserve"> </w:t>
-      </w:r>
-      <w:proofErr w:type="spellStart"/>
-      <w:r>
-        <w:t>Room</w:t>
-      </w:r>
-      <w:proofErr w:type="spellEnd"/>
-      <w:r>
-        <w:t xml:space="preserve"> estou como cliente.</w:t>
-      </w:r>
-    </w:p>
-    <w:p>
-      <w:r>
-        <w:t xml:space="preserve">Os materiais, slides, atividades estão </w:t>
-      </w:r>
-      <w:r>
-        <w:t xml:space="preserve">disponibilizados </w:t>
-      </w:r>
-      <w:r>
-        <w:t xml:space="preserve">em um servidor.  </w:t>
-      </w:r>
-    </w:p>
-    <w:p>
-      <w:pPr>
-        <w:pStyle w:val="Ttulo1"/>
-      </w:pPr>
       <w:bookmarkStart w:id="4" w:name="_Toc39569029"/>
       <w:r>
-        <w:lastRenderedPageBreak/>
-        <w:t xml:space="preserve">HTML x CSS x </w:t>
-      </w:r>
-      <w:proofErr w:type="spellStart"/>
-      <w:r>
-        <w:t>JavaScript</w:t>
-      </w:r>
-      <w:proofErr w:type="spellEnd"/>
+        <w:t>HTML x CSS x JavaScript</w:t>
+      </w:r>
       <w:r>
         <w:t xml:space="preserve">, </w:t>
       </w:r>
@@ -2853,15 +2900,7 @@
     </w:p>
     <w:p>
       <w:r>
-        <w:t xml:space="preserve">Na Web, o </w:t>
-      </w:r>
-      <w:proofErr w:type="spellStart"/>
-      <w:r>
-        <w:t>JavaScript</w:t>
-      </w:r>
-      <w:proofErr w:type="spellEnd"/>
-      <w:r>
-        <w:t xml:space="preserve"> serve como uma parte de interação, porém, ele trabalha com outras tecnologias de construç</w:t>
+        <w:t>Na Web, o JavaScript serve como uma parte de interação, porém, ele trabalha com outras tecnologias de construç</w:t>
       </w:r>
       <w:r>
         <w:t>ão</w:t>
@@ -2885,6 +2924,7 @@
           <w:noProof/>
           <w:lang w:eastAsia="pt-BR"/>
         </w:rPr>
+        <w:lastRenderedPageBreak/>
         <w:drawing>
           <wp:inline distT="0" distB="0" distL="0" distR="0">
             <wp:extent cx="5400040" cy="5244181"/>
@@ -3378,13 +3418,8 @@
     </w:p>
     <w:p>
       <w:r>
-        <w:t xml:space="preserve">Clique em </w:t>
-      </w:r>
-      <w:proofErr w:type="spellStart"/>
-      <w:r>
-        <w:t>Install</w:t>
-      </w:r>
-      <w:proofErr w:type="spellEnd"/>
+        <w:t>Clique em Install</w:t>
+      </w:r>
     </w:p>
     <w:p>
       <w:r>
@@ -3437,13 +3472,8 @@
     </w:p>
     <w:p>
       <w:r>
-        <w:t xml:space="preserve">Clique em </w:t>
-      </w:r>
-      <w:proofErr w:type="spellStart"/>
-      <w:r>
-        <w:t>Finish</w:t>
-      </w:r>
-      <w:proofErr w:type="spellEnd"/>
+        <w:t>Clique em Finish</w:t>
+      </w:r>
     </w:p>
     <w:p>
       <w:r>
@@ -3518,26 +3548,13 @@
       <w:bookmarkStart w:id="7" w:name="_Toc39569032"/>
       <w:r>
         <w:lastRenderedPageBreak/>
-        <w:t xml:space="preserve">Instalando Visual Studio </w:t>
-      </w:r>
-      <w:proofErr w:type="spellStart"/>
-      <w:r>
-        <w:t>Code</w:t>
+        <w:t>Instalando Visual Studio Code</w:t>
       </w:r>
       <w:bookmarkEnd w:id="7"/>
-      <w:proofErr w:type="spellEnd"/>
-    </w:p>
-    <w:p>
-      <w:r>
-        <w:t xml:space="preserve">Vamos instalar o editor de texto Visual Studio </w:t>
-      </w:r>
-      <w:proofErr w:type="spellStart"/>
-      <w:r>
-        <w:t>Code</w:t>
-      </w:r>
-      <w:proofErr w:type="spellEnd"/>
-      <w:r>
-        <w:t xml:space="preserve"> no link </w:t>
+    </w:p>
+    <w:p>
+      <w:r>
+        <w:t xml:space="preserve">Vamos instalar o editor de texto Visual Studio Code no link </w:t>
       </w:r>
     </w:p>
     <w:p>
@@ -3601,15 +3618,7 @@
     </w:p>
     <w:p>
       <w:r>
-        <w:t xml:space="preserve">Instale seguindo o </w:t>
-      </w:r>
-      <w:proofErr w:type="spellStart"/>
-      <w:r>
-        <w:t>wizard</w:t>
-      </w:r>
-      <w:proofErr w:type="spellEnd"/>
-      <w:r>
-        <w:t xml:space="preserve"> de instalação</w:t>
+        <w:t>Instale seguindo o wizard de instalação</w:t>
       </w:r>
     </w:p>
     <w:p>
@@ -3766,53 +3775,8 @@
       </w:r>
     </w:p>
     <w:p>
-      <w:proofErr w:type="gramStart"/>
-      <w:r>
-        <w:t>Marque  a</w:t>
-      </w:r>
-      <w:proofErr w:type="gramEnd"/>
-      <w:r>
-        <w:t xml:space="preserve"> opção </w:t>
-      </w:r>
-      <w:proofErr w:type="spellStart"/>
-      <w:r>
-        <w:t>Add</w:t>
-      </w:r>
-      <w:proofErr w:type="spellEnd"/>
-      <w:r>
-        <w:t xml:space="preserve"> </w:t>
-      </w:r>
-      <w:proofErr w:type="spellStart"/>
-      <w:r>
-        <w:t>to</w:t>
-      </w:r>
-      <w:proofErr w:type="spellEnd"/>
-      <w:r>
-        <w:t xml:space="preserve"> PATH (</w:t>
-      </w:r>
-      <w:proofErr w:type="spellStart"/>
-      <w:r>
-        <w:t>requires</w:t>
-      </w:r>
-      <w:proofErr w:type="spellEnd"/>
-      <w:r>
-        <w:t xml:space="preserve"> </w:t>
-      </w:r>
-      <w:proofErr w:type="spellStart"/>
-      <w:r>
-        <w:t>shel</w:t>
-      </w:r>
-      <w:proofErr w:type="spellEnd"/>
-      <w:r>
-        <w:t xml:space="preserve"> </w:t>
-      </w:r>
-      <w:proofErr w:type="spellStart"/>
-      <w:r>
-        <w:t>restart</w:t>
-      </w:r>
-      <w:proofErr w:type="spellEnd"/>
-      <w:r>
-        <w:t>)</w:t>
+      <w:r>
+        <w:t>Marque  a opção Add to PATH (requires shel restart)</w:t>
       </w:r>
     </w:p>
     <w:p>
@@ -3867,13 +3831,8 @@
     </w:p>
     <w:p>
       <w:r>
-        <w:t xml:space="preserve">Clique em </w:t>
-      </w:r>
-      <w:proofErr w:type="spellStart"/>
-      <w:r>
-        <w:t>Finish</w:t>
-      </w:r>
-      <w:proofErr w:type="spellEnd"/>
+        <w:t>Clique em Finish</w:t>
+      </w:r>
     </w:p>
     <w:p>
       <w:r>
@@ -3931,35 +3890,14 @@
     </w:p>
     <w:p>
       <w:r>
-        <w:t xml:space="preserve">Instalando o Shell </w:t>
-      </w:r>
-      <w:proofErr w:type="spellStart"/>
-      <w:r>
-        <w:t>Command</w:t>
-      </w:r>
-      <w:proofErr w:type="spellEnd"/>
-      <w:r>
-        <w:t xml:space="preserve"> </w:t>
+        <w:t xml:space="preserve">Instalando o Shell Command </w:t>
       </w:r>
     </w:p>
     <w:p>
       <w:r>
         <w:lastRenderedPageBreak/>
-        <w:t xml:space="preserve">Com o Visual Studio aberto, pressione as teclas </w:t>
-      </w:r>
-      <w:proofErr w:type="spellStart"/>
-      <w:r>
-        <w:t>Ctrl</w:t>
-      </w:r>
-      <w:proofErr w:type="spellEnd"/>
-      <w:r>
-        <w:t xml:space="preserve"> + Shift + P e digite </w:t>
-      </w:r>
-      <w:proofErr w:type="spellStart"/>
-      <w:r>
-        <w:t>code</w:t>
-      </w:r>
-      <w:proofErr w:type="spellEnd"/>
+        <w:t>Com o Visual Studio aberto, pressione as teclas Ctrl + Shift + P e digite code</w:t>
+      </w:r>
     </w:p>
     <w:p/>
     <w:p>
@@ -3967,83 +3905,17 @@
         <w:pStyle w:val="Ttulo2"/>
       </w:pPr>
       <w:bookmarkStart w:id="8" w:name="_Toc39569033"/>
-      <w:proofErr w:type="spellStart"/>
-      <w:r>
-        <w:t>Plugin</w:t>
-      </w:r>
-      <w:proofErr w:type="spellEnd"/>
-      <w:r>
-        <w:t xml:space="preserve"> </w:t>
-      </w:r>
-      <w:proofErr w:type="spellStart"/>
-      <w:r>
-        <w:t>Code</w:t>
-      </w:r>
-      <w:proofErr w:type="spellEnd"/>
-      <w:r>
-        <w:t xml:space="preserve"> </w:t>
-      </w:r>
-      <w:proofErr w:type="spellStart"/>
-      <w:r>
-        <w:t>Runner</w:t>
+      <w:r>
+        <w:t>Plugin Code Runner</w:t>
       </w:r>
       <w:bookmarkEnd w:id="8"/>
-      <w:proofErr w:type="spellEnd"/>
-    </w:p>
-    <w:p>
-      <w:r>
-        <w:t xml:space="preserve">Após a instalação do Visual Studio </w:t>
-      </w:r>
-      <w:proofErr w:type="spellStart"/>
-      <w:r>
-        <w:t>Code</w:t>
-      </w:r>
-      <w:proofErr w:type="spellEnd"/>
-      <w:r>
-        <w:t xml:space="preserve">, instale o </w:t>
-      </w:r>
-      <w:proofErr w:type="spellStart"/>
-      <w:r>
-        <w:t>plugin</w:t>
-      </w:r>
-      <w:proofErr w:type="spellEnd"/>
-      <w:r>
-        <w:t xml:space="preserve"> </w:t>
-      </w:r>
-      <w:proofErr w:type="spellStart"/>
-      <w:r>
-        <w:t>Code</w:t>
-      </w:r>
-      <w:proofErr w:type="spellEnd"/>
-      <w:r>
-        <w:t xml:space="preserve"> </w:t>
-      </w:r>
-      <w:proofErr w:type="spellStart"/>
-      <w:r>
-        <w:t>Runner</w:t>
-      </w:r>
-      <w:proofErr w:type="spellEnd"/>
-      <w:r>
-        <w:t>. Clique no ícone de extensões</w:t>
-      </w:r>
-      <w:r>
-        <w:t xml:space="preserve">, para facilitar a execução do </w:t>
-      </w:r>
-      <w:proofErr w:type="spellStart"/>
-      <w:r>
-        <w:t>JavaScript</w:t>
-      </w:r>
-      <w:proofErr w:type="spellEnd"/>
-      <w:r>
-        <w:t xml:space="preserve"> dentro do Visual Studio </w:t>
-      </w:r>
-      <w:proofErr w:type="spellStart"/>
-      <w:r>
-        <w:t>Code</w:t>
-      </w:r>
-      <w:proofErr w:type="spellEnd"/>
-      <w:r>
-        <w:t>.</w:t>
+    </w:p>
+    <w:p>
+      <w:r>
+        <w:t>Após a instalação do Visual Studio Code, instale o plugin Code Runner. Clique no ícone de extensões</w:t>
+      </w:r>
+      <w:r>
+        <w:t>, para facilitar a execução do JavaScript dentro do Visual Studio Code.</w:t>
       </w:r>
     </w:p>
     <w:p>
@@ -4104,37 +3976,8 @@
     </w:p>
     <w:p>
       <w:r>
-        <w:t xml:space="preserve">Digite </w:t>
-      </w:r>
-      <w:proofErr w:type="spellStart"/>
-      <w:r>
-        <w:t>runner</w:t>
-      </w:r>
-      <w:proofErr w:type="spellEnd"/>
-      <w:r>
-        <w:t xml:space="preserve"> e em </w:t>
-      </w:r>
-      <w:proofErr w:type="spellStart"/>
-      <w:r>
-        <w:t>Code</w:t>
-      </w:r>
-      <w:proofErr w:type="spellEnd"/>
-      <w:r>
-        <w:t xml:space="preserve"> </w:t>
-      </w:r>
-      <w:proofErr w:type="spellStart"/>
-      <w:r>
-        <w:t>Runner</w:t>
-      </w:r>
-      <w:proofErr w:type="spellEnd"/>
-      <w:r>
-        <w:t xml:space="preserve"> e clique em </w:t>
-      </w:r>
-      <w:proofErr w:type="spellStart"/>
-      <w:r>
-        <w:t>Install</w:t>
-      </w:r>
-      <w:proofErr w:type="spellEnd"/>
+        <w:t>Digite runner e em Code Runner e clique em Install</w:t>
+      </w:r>
     </w:p>
     <w:p>
       <w:r>
@@ -4197,29 +4040,11 @@
         <w:pStyle w:val="Ttulo2"/>
       </w:pPr>
       <w:bookmarkStart w:id="9" w:name="_Toc39569034"/>
-      <w:proofErr w:type="spellStart"/>
       <w:r>
         <w:lastRenderedPageBreak/>
-        <w:t>Plugins</w:t>
-      </w:r>
-      <w:proofErr w:type="spellEnd"/>
-      <w:r>
-        <w:t xml:space="preserve"> Material </w:t>
-      </w:r>
-      <w:proofErr w:type="spellStart"/>
-      <w:r>
-        <w:t>Icon</w:t>
-      </w:r>
-      <w:proofErr w:type="spellEnd"/>
-      <w:r>
-        <w:t xml:space="preserve"> </w:t>
-      </w:r>
-      <w:proofErr w:type="spellStart"/>
-      <w:r>
-        <w:t>Theme</w:t>
+        <w:t>Plugins Material Icon Theme</w:t>
       </w:r>
       <w:bookmarkEnd w:id="9"/>
-      <w:proofErr w:type="spellEnd"/>
     </w:p>
     <w:p>
       <w:pPr>
@@ -4336,20 +4161,9 @@
         </w:drawing>
       </w:r>
     </w:p>
-    <w:p/>
-    <w:p>
-      <w:pPr>
-        <w:pStyle w:val="Ttulo1"/>
-      </w:pPr>
-      <w:bookmarkStart w:id="10" w:name="_Toc39569035"/>
-      <w:r>
-        <w:t>Teste</w:t>
-      </w:r>
-      <w:bookmarkEnd w:id="10"/>
-    </w:p>
-    <w:p>
-      <w:r>
-        <w:t>Crie um diretório e abra o Visual Studio clicando em Open Folder</w:t>
+    <w:p>
+      <w:r>
+        <w:t xml:space="preserve">Postman – Extensão </w:t>
       </w:r>
     </w:p>
     <w:p>
@@ -4359,6 +4173,215 @@
           <w:lang w:eastAsia="pt-BR"/>
         </w:rPr>
         <w:lastRenderedPageBreak/>
+        <w:drawing>
+          <wp:inline distT="0" distB="0" distL="0" distR="0">
+            <wp:extent cx="5400040" cy="1177290"/>
+            <wp:effectExtent l="0" t="0" r="0" b="3810"/>
+            <wp:docPr id="57" name="Imagem 57"/>
+            <wp:cNvGraphicFramePr>
+              <a:graphicFrameLocks xmlns:a="http://schemas.openxmlformats.org/drawingml/2006/main" noChangeAspect="1"/>
+            </wp:cNvGraphicFramePr>
+            <a:graphic xmlns:a="http://schemas.openxmlformats.org/drawingml/2006/main">
+              <a:graphicData uri="http://schemas.openxmlformats.org/drawingml/2006/picture">
+                <pic:pic xmlns:pic="http://schemas.openxmlformats.org/drawingml/2006/picture">
+                  <pic:nvPicPr>
+                    <pic:cNvPr id="57" name="574FC44.tmp"/>
+                    <pic:cNvPicPr/>
+                  </pic:nvPicPr>
+                  <pic:blipFill>
+                    <a:blip r:embed="rId32">
+                      <a:extLst>
+                        <a:ext uri="{28A0092B-C50C-407E-A947-70E740481C1C}">
+                          <a14:useLocalDpi xmlns:a14="http://schemas.microsoft.com/office/drawing/2010/main" val="0"/>
+                        </a:ext>
+                      </a:extLst>
+                    </a:blip>
+                    <a:stretch>
+                      <a:fillRect/>
+                    </a:stretch>
+                  </pic:blipFill>
+                  <pic:spPr>
+                    <a:xfrm>
+                      <a:off x="0" y="0"/>
+                      <a:ext cx="5400040" cy="1177290"/>
+                    </a:xfrm>
+                    <a:prstGeom prst="rect">
+                      <a:avLst/>
+                    </a:prstGeom>
+                  </pic:spPr>
+                </pic:pic>
+              </a:graphicData>
+            </a:graphic>
+          </wp:inline>
+        </w:drawing>
+      </w:r>
+    </w:p>
+    <w:p>
+      <w:r>
+        <w:rPr>
+          <w:noProof/>
+          <w:lang w:eastAsia="pt-BR"/>
+        </w:rPr>
+        <w:drawing>
+          <wp:inline distT="0" distB="0" distL="0" distR="0">
+            <wp:extent cx="4429743" cy="3400900"/>
+            <wp:effectExtent l="0" t="0" r="0" b="9525"/>
+            <wp:docPr id="45" name="Imagem 45"/>
+            <wp:cNvGraphicFramePr>
+              <a:graphicFrameLocks xmlns:a="http://schemas.openxmlformats.org/drawingml/2006/main" noChangeAspect="1"/>
+            </wp:cNvGraphicFramePr>
+            <a:graphic xmlns:a="http://schemas.openxmlformats.org/drawingml/2006/main">
+              <a:graphicData uri="http://schemas.openxmlformats.org/drawingml/2006/picture">
+                <pic:pic xmlns:pic="http://schemas.openxmlformats.org/drawingml/2006/picture">
+                  <pic:nvPicPr>
+                    <pic:cNvPr id="45" name="AE891D5.tmp"/>
+                    <pic:cNvPicPr/>
+                  </pic:nvPicPr>
+                  <pic:blipFill>
+                    <a:blip r:embed="rId33">
+                      <a:extLst>
+                        <a:ext uri="{28A0092B-C50C-407E-A947-70E740481C1C}">
+                          <a14:useLocalDpi xmlns:a14="http://schemas.microsoft.com/office/drawing/2010/main" val="0"/>
+                        </a:ext>
+                      </a:extLst>
+                    </a:blip>
+                    <a:stretch>
+                      <a:fillRect/>
+                    </a:stretch>
+                  </pic:blipFill>
+                  <pic:spPr>
+                    <a:xfrm>
+                      <a:off x="0" y="0"/>
+                      <a:ext cx="4429743" cy="3400900"/>
+                    </a:xfrm>
+                    <a:prstGeom prst="rect">
+                      <a:avLst/>
+                    </a:prstGeom>
+                  </pic:spPr>
+                </pic:pic>
+              </a:graphicData>
+            </a:graphic>
+          </wp:inline>
+        </w:drawing>
+      </w:r>
+    </w:p>
+    <w:p>
+      <w:r>
+        <w:t xml:space="preserve">Postman extensão para o Chrome </w:t>
+      </w:r>
+    </w:p>
+    <w:p>
+      <w:pPr>
+        <w:rPr>
+          <w:noProof/>
+          <w:lang w:eastAsia="pt-BR"/>
+        </w:rPr>
+      </w:pPr>
+      <w:r>
+        <w:rPr>
+          <w:noProof/>
+          <w:lang w:eastAsia="pt-BR"/>
+        </w:rPr>
+        <w:t>Faça uma busca no google por Postman e instale a extensão</w:t>
+      </w:r>
+    </w:p>
+    <w:p>
+      <w:hyperlink r:id="rId34" w:history="1">
+        <w:r>
+          <w:rPr>
+            <w:rStyle w:val="Hyperlink"/>
+          </w:rPr>
+          <w:t>https://chrome.google.com/webstore/detail/postman/fhbjgbiflinjbdggehcddcbncdddomop?hl=pt_BR</w:t>
+        </w:r>
+      </w:hyperlink>
+      <w:r>
+        <w:t xml:space="preserve"> </w:t>
+      </w:r>
+    </w:p>
+    <w:p>
+      <w:r>
+        <w:t>Usar no Chrome</w:t>
+      </w:r>
+    </w:p>
+    <w:p>
+      <w:pPr>
+        <w:rPr>
+          <w:noProof/>
+          <w:lang w:eastAsia="pt-BR"/>
+        </w:rPr>
+      </w:pPr>
+    </w:p>
+    <w:p>
+      <w:r>
+        <w:rPr>
+          <w:noProof/>
+          <w:lang w:eastAsia="pt-BR"/>
+        </w:rPr>
+        <w:lastRenderedPageBreak/>
+        <w:drawing>
+          <wp:inline distT="0" distB="0" distL="0" distR="0">
+            <wp:extent cx="5400040" cy="3670300"/>
+            <wp:effectExtent l="0" t="0" r="0" b="6350"/>
+            <wp:docPr id="69" name="Imagem 69"/>
+            <wp:cNvGraphicFramePr>
+              <a:graphicFrameLocks xmlns:a="http://schemas.openxmlformats.org/drawingml/2006/main" noChangeAspect="1"/>
+            </wp:cNvGraphicFramePr>
+            <a:graphic xmlns:a="http://schemas.openxmlformats.org/drawingml/2006/main">
+              <a:graphicData uri="http://schemas.openxmlformats.org/drawingml/2006/picture">
+                <pic:pic xmlns:pic="http://schemas.openxmlformats.org/drawingml/2006/picture">
+                  <pic:nvPicPr>
+                    <pic:cNvPr id="69" name="AE8F2C.tmp"/>
+                    <pic:cNvPicPr/>
+                  </pic:nvPicPr>
+                  <pic:blipFill>
+                    <a:blip r:embed="rId35">
+                      <a:extLst>
+                        <a:ext uri="{28A0092B-C50C-407E-A947-70E740481C1C}">
+                          <a14:useLocalDpi xmlns:a14="http://schemas.microsoft.com/office/drawing/2010/main" val="0"/>
+                        </a:ext>
+                      </a:extLst>
+                    </a:blip>
+                    <a:stretch>
+                      <a:fillRect/>
+                    </a:stretch>
+                  </pic:blipFill>
+                  <pic:spPr>
+                    <a:xfrm>
+                      <a:off x="0" y="0"/>
+                      <a:ext cx="5400040" cy="3670300"/>
+                    </a:xfrm>
+                    <a:prstGeom prst="rect">
+                      <a:avLst/>
+                    </a:prstGeom>
+                  </pic:spPr>
+                </pic:pic>
+              </a:graphicData>
+            </a:graphic>
+          </wp:inline>
+        </w:drawing>
+      </w:r>
+    </w:p>
+    <w:p>
+      <w:pPr>
+        <w:pStyle w:val="Ttulo1"/>
+      </w:pPr>
+      <w:bookmarkStart w:id="10" w:name="_Toc39569035"/>
+      <w:r>
+        <w:t>Teste</w:t>
+      </w:r>
+      <w:bookmarkEnd w:id="10"/>
+    </w:p>
+    <w:p>
+      <w:r>
+        <w:t>Crie um diretório e abra o Visual Studio clicando em Open Folder</w:t>
+      </w:r>
+    </w:p>
+    <w:p>
+      <w:r>
+        <w:rPr>
+          <w:noProof/>
+          <w:lang w:eastAsia="pt-BR"/>
+        </w:rPr>
         <w:drawing>
           <wp:inline distT="0" distB="0" distL="0" distR="0">
             <wp:extent cx="4152900" cy="1247775"/>
@@ -4377,7 +4400,7 @@
                     </pic:cNvPicPr>
                   </pic:nvPicPr>
                   <pic:blipFill>
-                    <a:blip r:embed="rId32">
+                    <a:blip r:embed="rId36">
                       <a:extLst>
                         <a:ext uri="{28A0092B-C50C-407E-A947-70E740481C1C}">
                           <a14:useLocalDpi xmlns:a14="http://schemas.microsoft.com/office/drawing/2010/main" val="0"/>
@@ -4433,7 +4456,7 @@
                     </pic:cNvPicPr>
                   </pic:nvPicPr>
                   <pic:blipFill>
-                    <a:blip r:embed="rId33">
+                    <a:blip r:embed="rId37">
                       <a:extLst>
                         <a:ext uri="{28A0092B-C50C-407E-A947-70E740481C1C}">
                           <a14:useLocalDpi xmlns:a14="http://schemas.microsoft.com/office/drawing/2010/main" val="0"/>
@@ -4467,6 +4490,7 @@
     </w:p>
     <w:p>
       <w:r>
+        <w:lastRenderedPageBreak/>
         <w:t xml:space="preserve">Selecione o diretório criado </w:t>
       </w:r>
     </w:p>
@@ -4492,7 +4516,7 @@
                     <pic:cNvPicPr/>
                   </pic:nvPicPr>
                   <pic:blipFill>
-                    <a:blip r:embed="rId34">
+                    <a:blip r:embed="rId38">
                       <a:extLst>
                         <a:ext uri="{28A0092B-C50C-407E-A947-70E740481C1C}">
                           <a14:useLocalDpi xmlns:a14="http://schemas.microsoft.com/office/drawing/2010/main" val="0"/>
@@ -4530,7 +4554,6 @@
           <w:noProof/>
           <w:lang w:eastAsia="pt-BR"/>
         </w:rPr>
-        <w:lastRenderedPageBreak/>
         <w:drawing>
           <wp:inline distT="0" distB="0" distL="0" distR="0">
             <wp:extent cx="2152650" cy="1704975"/>
@@ -4549,7 +4572,7 @@
                     </pic:cNvPicPr>
                   </pic:nvPicPr>
                   <pic:blipFill>
-                    <a:blip r:embed="rId35">
+                    <a:blip r:embed="rId39">
                       <a:extLst>
                         <a:ext uri="{28A0092B-C50C-407E-A947-70E740481C1C}">
                           <a14:useLocalDpi xmlns:a14="http://schemas.microsoft.com/office/drawing/2010/main" val="0"/>
@@ -4583,13 +4606,8 @@
     </w:p>
     <w:p>
       <w:r>
-        <w:t>Crie um arquivo com a extensão .</w:t>
-      </w:r>
-      <w:proofErr w:type="spellStart"/>
-      <w:r>
-        <w:t>js</w:t>
-      </w:r>
-      <w:proofErr w:type="spellEnd"/>
+        <w:t>Crie um arquivo com a extensão .js</w:t>
+      </w:r>
     </w:p>
     <w:p>
       <w:r>
@@ -4613,7 +4631,7 @@
                     <pic:cNvPicPr/>
                   </pic:nvPicPr>
                   <pic:blipFill>
-                    <a:blip r:embed="rId36">
+                    <a:blip r:embed="rId40">
                       <a:extLst>
                         <a:ext uri="{28A0092B-C50C-407E-A947-70E740481C1C}">
                           <a14:useLocalDpi xmlns:a14="http://schemas.microsoft.com/office/drawing/2010/main" val="0"/>
@@ -4658,7 +4676,6 @@
           <w:lang w:eastAsia="pt-BR"/>
         </w:rPr>
       </w:pPr>
-      <w:proofErr w:type="gramStart"/>
       <w:r>
         <w:rPr>
           <w:rFonts w:ascii="Consolas" w:eastAsia="Times New Roman" w:hAnsi="Consolas" w:cs="Times New Roman"/>
@@ -4699,7 +4716,6 @@
         </w:rPr>
         <w:t>(</w:t>
       </w:r>
-      <w:proofErr w:type="gramEnd"/>
       <w:r>
         <w:rPr>
           <w:rFonts w:ascii="Consolas" w:eastAsia="Times New Roman" w:hAnsi="Consolas" w:cs="Times New Roman"/>
@@ -4724,23 +4740,7 @@
     <w:p/>
     <w:p>
       <w:r>
-        <w:t xml:space="preserve">Pressione o atalho </w:t>
-      </w:r>
-      <w:proofErr w:type="spellStart"/>
-      <w:r>
-        <w:t>Ctrl</w:t>
-      </w:r>
-      <w:proofErr w:type="spellEnd"/>
-      <w:r>
-        <w:t xml:space="preserve"> + </w:t>
-      </w:r>
-      <w:proofErr w:type="spellStart"/>
-      <w:r>
-        <w:t>Alt</w:t>
-      </w:r>
-      <w:proofErr w:type="spellEnd"/>
-      <w:r>
-        <w:t xml:space="preserve"> + N ou no sinal de player </w:t>
+        <w:t xml:space="preserve">Pressione o atalho Ctrl + Alt + N ou no sinal de player </w:t>
       </w:r>
     </w:p>
     <w:p>
@@ -4749,6 +4749,7 @@
           <w:noProof/>
           <w:lang w:eastAsia="pt-BR"/>
         </w:rPr>
+        <w:lastRenderedPageBreak/>
         <w:drawing>
           <wp:inline distT="0" distB="0" distL="0" distR="0">
             <wp:extent cx="5400040" cy="3649345"/>
@@ -4765,7 +4766,7 @@
                     <pic:cNvPicPr/>
                   </pic:nvPicPr>
                   <pic:blipFill>
-                    <a:blip r:embed="rId37">
+                    <a:blip r:embed="rId41">
                       <a:extLst>
                         <a:ext uri="{28A0092B-C50C-407E-A947-70E740481C1C}">
                           <a14:useLocalDpi xmlns:a14="http://schemas.microsoft.com/office/drawing/2010/main" val="0"/>
@@ -4805,7 +4806,6 @@
           <w:lang w:eastAsia="pt-BR"/>
         </w:rPr>
       </w:pPr>
-      <w:proofErr w:type="gramStart"/>
       <w:r>
         <w:rPr>
           <w:rFonts w:ascii="Consolas" w:eastAsia="Times New Roman" w:hAnsi="Consolas" w:cs="Times New Roman"/>
@@ -4814,7 +4814,6 @@
           <w:szCs w:val="21"/>
           <w:lang w:eastAsia="pt-BR"/>
         </w:rPr>
-        <w:lastRenderedPageBreak/>
         <w:t>console</w:t>
       </w:r>
       <w:r>
@@ -4847,7 +4846,6 @@
         </w:rPr>
         <w:t>(</w:t>
       </w:r>
-      <w:proofErr w:type="gramEnd"/>
       <w:r>
         <w:rPr>
           <w:rFonts w:ascii="Consolas" w:eastAsia="Times New Roman" w:hAnsi="Consolas" w:cs="Times New Roman"/>
@@ -4894,7 +4892,7 @@
                     </pic:cNvPicPr>
                   </pic:nvPicPr>
                   <pic:blipFill>
-                    <a:blip r:embed="rId38">
+                    <a:blip r:embed="rId42">
                       <a:extLst>
                         <a:ext uri="{28A0092B-C50C-407E-A947-70E740481C1C}">
                           <a14:useLocalDpi xmlns:a14="http://schemas.microsoft.com/office/drawing/2010/main" val="0"/>
@@ -4932,37 +4930,19 @@
       </w:pPr>
       <w:bookmarkStart w:id="11" w:name="_Toc39569036"/>
       <w:r>
-        <w:t xml:space="preserve">Outra forma de criar repositório e abrindo no VS </w:t>
-      </w:r>
-      <w:proofErr w:type="spellStart"/>
-      <w:r>
-        <w:t>Code</w:t>
+        <w:t>Outra forma de criar repositório e abrindo no VS Code</w:t>
       </w:r>
       <w:bookmarkEnd w:id="11"/>
-      <w:proofErr w:type="spellEnd"/>
-    </w:p>
-    <w:p>
-      <w:r>
-        <w:t xml:space="preserve">Crie um diretório e abra-o no Visual Studio </w:t>
-      </w:r>
-      <w:proofErr w:type="spellStart"/>
-      <w:r>
-        <w:t>Code</w:t>
-      </w:r>
-      <w:proofErr w:type="spellEnd"/>
-      <w:r>
-        <w:t xml:space="preserve"> </w:t>
-      </w:r>
-    </w:p>
-    <w:p>
-      <w:r>
-        <w:t xml:space="preserve">Uma opção é arrastar o diretório para dentro do visual Studio </w:t>
-      </w:r>
-      <w:proofErr w:type="spellStart"/>
-      <w:r>
-        <w:t>Code</w:t>
-      </w:r>
-      <w:proofErr w:type="spellEnd"/>
+    </w:p>
+    <w:p>
+      <w:r>
+        <w:t xml:space="preserve">Crie um diretório e abra-o no Visual Studio Code </w:t>
+      </w:r>
+    </w:p>
+    <w:p>
+      <w:r>
+        <w:t>Uma opção é arrastar o diretório para dentro do visual Studio Code</w:t>
+      </w:r>
     </w:p>
     <w:p>
       <w:r>
@@ -4970,6 +4950,7 @@
           <w:noProof/>
           <w:lang w:eastAsia="pt-BR"/>
         </w:rPr>
+        <w:lastRenderedPageBreak/>
         <w:drawing>
           <wp:inline distT="0" distB="0" distL="0" distR="0" wp14:anchorId="0D11888D" wp14:editId="74B04A08">
             <wp:extent cx="5400040" cy="1717675"/>
@@ -4986,7 +4967,7 @@
                     <pic:cNvPicPr/>
                   </pic:nvPicPr>
                   <pic:blipFill>
-                    <a:blip r:embed="rId39">
+                    <a:blip r:embed="rId43">
                       <a:extLst>
                         <a:ext uri="{28A0092B-C50C-407E-A947-70E740481C1C}">
                           <a14:useLocalDpi xmlns:a14="http://schemas.microsoft.com/office/drawing/2010/main" val="0"/>
@@ -5037,7 +5018,7 @@
                     </pic:cNvPicPr>
                   </pic:nvPicPr>
                   <pic:blipFill>
-                    <a:blip r:embed="rId40">
+                    <a:blip r:embed="rId44">
                       <a:extLst>
                         <a:ext uri="{28A0092B-C50C-407E-A947-70E740481C1C}">
                           <a14:useLocalDpi xmlns:a14="http://schemas.microsoft.com/office/drawing/2010/main" val="0"/>
@@ -5075,7 +5056,6 @@
           <w:noProof/>
           <w:lang w:eastAsia="pt-BR"/>
         </w:rPr>
-        <w:lastRenderedPageBreak/>
         <w:drawing>
           <wp:inline distT="0" distB="0" distL="0" distR="0" wp14:anchorId="03A30731" wp14:editId="2057A185">
             <wp:extent cx="5400040" cy="1717040"/>
@@ -5092,7 +5072,7 @@
                     <pic:cNvPicPr/>
                   </pic:nvPicPr>
                   <pic:blipFill>
-                    <a:blip r:embed="rId41">
+                    <a:blip r:embed="rId45">
                       <a:extLst>
                         <a:ext uri="{28A0092B-C50C-407E-A947-70E740481C1C}">
                           <a14:useLocalDpi xmlns:a14="http://schemas.microsoft.com/office/drawing/2010/main" val="0"/>
@@ -5133,45 +5113,19 @@
         <w:t>Criando repositório v</w:t>
       </w:r>
       <w:r>
-        <w:t xml:space="preserve">ia </w:t>
-      </w:r>
-      <w:proofErr w:type="spellStart"/>
-      <w:r>
-        <w:t>Prompt</w:t>
+        <w:t>ia Prompt</w:t>
       </w:r>
       <w:bookmarkEnd w:id="12"/>
-      <w:proofErr w:type="spellEnd"/>
-    </w:p>
-    <w:p>
-      <w:r>
-        <w:t xml:space="preserve">Podemos criar diretório, arquivo e iniciando o VS </w:t>
-      </w:r>
-      <w:proofErr w:type="spellStart"/>
-      <w:r>
-        <w:t>Code</w:t>
-      </w:r>
-      <w:proofErr w:type="spellEnd"/>
-      <w:r>
-        <w:t xml:space="preserve"> via comando. </w:t>
-      </w:r>
-    </w:p>
-    <w:p>
-      <w:r>
-        <w:t xml:space="preserve">Pressione o atalho Windows + R, digite </w:t>
-      </w:r>
-      <w:proofErr w:type="spellStart"/>
-      <w:r>
-        <w:t>cmd</w:t>
-      </w:r>
-      <w:proofErr w:type="spellEnd"/>
-      <w:r>
-        <w:t xml:space="preserve"> e pressione a tecla </w:t>
-      </w:r>
-      <w:proofErr w:type="spellStart"/>
-      <w:r>
-        <w:t>Enter</w:t>
-      </w:r>
-      <w:proofErr w:type="spellEnd"/>
+    </w:p>
+    <w:p>
+      <w:r>
+        <w:t xml:space="preserve">Podemos criar diretório, arquivo e iniciando o VS Code via comando. </w:t>
+      </w:r>
+    </w:p>
+    <w:p>
+      <w:r>
+        <w:t>Pressione o atalho Windows + R, digite cmd e pressione a tecla Enter</w:t>
+      </w:r>
     </w:p>
     <w:p>
       <w:r>
@@ -5179,6 +5133,7 @@
           <w:noProof/>
           <w:lang w:eastAsia="pt-BR"/>
         </w:rPr>
+        <w:lastRenderedPageBreak/>
         <w:drawing>
           <wp:inline distT="0" distB="0" distL="0" distR="0">
             <wp:extent cx="3934374" cy="2067213"/>
@@ -5195,7 +5150,7 @@
                     <pic:cNvPicPr/>
                   </pic:nvPicPr>
                   <pic:blipFill>
-                    <a:blip r:embed="rId42">
+                    <a:blip r:embed="rId46">
                       <a:extLst>
                         <a:ext uri="{28A0092B-C50C-407E-A947-70E740481C1C}">
                           <a14:useLocalDpi xmlns:a14="http://schemas.microsoft.com/office/drawing/2010/main" val="0"/>
@@ -5249,7 +5204,7 @@
                     <pic:cNvPicPr/>
                   </pic:nvPicPr>
                   <pic:blipFill>
-                    <a:blip r:embed="rId43">
+                    <a:blip r:embed="rId47">
                       <a:extLst>
                         <a:ext uri="{28A0092B-C50C-407E-A947-70E740481C1C}">
                           <a14:useLocalDpi xmlns:a14="http://schemas.microsoft.com/office/drawing/2010/main" val="0"/>
@@ -5278,15 +5233,7 @@
     </w:p>
     <w:p>
       <w:r>
-        <w:t xml:space="preserve">cd.. </w:t>
-      </w:r>
-      <w:proofErr w:type="gramStart"/>
-      <w:r>
-        <w:t>vai</w:t>
-      </w:r>
-      <w:proofErr w:type="gramEnd"/>
-      <w:r>
-        <w:t xml:space="preserve"> para um nível acima </w:t>
+        <w:t xml:space="preserve">cd.. vai para um nível acima </w:t>
       </w:r>
     </w:p>
     <w:p>
@@ -5295,7 +5242,6 @@
           <w:noProof/>
           <w:lang w:eastAsia="pt-BR"/>
         </w:rPr>
-        <w:lastRenderedPageBreak/>
         <w:drawing>
           <wp:inline distT="0" distB="0" distL="0" distR="0">
             <wp:extent cx="5400040" cy="2315210"/>
@@ -5312,7 +5258,7 @@
                     <pic:cNvPicPr/>
                   </pic:nvPicPr>
                   <pic:blipFill>
-                    <a:blip r:embed="rId44">
+                    <a:blip r:embed="rId48">
                       <a:extLst>
                         <a:ext uri="{28A0092B-C50C-407E-A947-70E740481C1C}">
                           <a14:useLocalDpi xmlns:a14="http://schemas.microsoft.com/office/drawing/2010/main" val="0"/>
@@ -5340,15 +5286,8 @@
       </w:r>
     </w:p>
     <w:p>
-      <w:proofErr w:type="spellStart"/>
-      <w:proofErr w:type="gramStart"/>
-      <w:r>
-        <w:t>cd</w:t>
-      </w:r>
-      <w:proofErr w:type="spellEnd"/>
-      <w:proofErr w:type="gramEnd"/>
-      <w:r>
-        <w:t xml:space="preserve"> caminho navega para o local desejado. </w:t>
+      <w:r>
+        <w:t xml:space="preserve">cd caminho navega para o local desejado. </w:t>
       </w:r>
     </w:p>
     <w:p>
@@ -5357,6 +5296,7 @@
           <w:noProof/>
           <w:lang w:eastAsia="pt-BR"/>
         </w:rPr>
+        <w:lastRenderedPageBreak/>
         <w:drawing>
           <wp:inline distT="0" distB="0" distL="0" distR="0">
             <wp:extent cx="5400040" cy="2315210"/>
@@ -5373,7 +5313,7 @@
                     <pic:cNvPicPr/>
                   </pic:nvPicPr>
                   <pic:blipFill>
-                    <a:blip r:embed="rId45">
+                    <a:blip r:embed="rId49">
                       <a:extLst>
                         <a:ext uri="{28A0092B-C50C-407E-A947-70E740481C1C}">
                           <a14:useLocalDpi xmlns:a14="http://schemas.microsoft.com/office/drawing/2010/main" val="0"/>
@@ -5401,15 +5341,8 @@
       </w:r>
     </w:p>
     <w:p>
-      <w:proofErr w:type="spellStart"/>
-      <w:proofErr w:type="gramStart"/>
-      <w:r>
-        <w:t>dir</w:t>
-      </w:r>
-      <w:proofErr w:type="spellEnd"/>
-      <w:proofErr w:type="gramEnd"/>
-      <w:r>
-        <w:t xml:space="preserve"> – exibe o conteúdo local</w:t>
+      <w:r>
+        <w:t>dir – exibe o conteúdo local</w:t>
       </w:r>
     </w:p>
     <w:p>
@@ -5418,7 +5351,6 @@
           <w:noProof/>
           <w:lang w:eastAsia="pt-BR"/>
         </w:rPr>
-        <w:lastRenderedPageBreak/>
         <w:drawing>
           <wp:inline distT="0" distB="0" distL="0" distR="0">
             <wp:extent cx="5400040" cy="3506470"/>
@@ -5435,7 +5367,7 @@
                     <pic:cNvPicPr/>
                   </pic:nvPicPr>
                   <pic:blipFill>
-                    <a:blip r:embed="rId46">
+                    <a:blip r:embed="rId50">
                       <a:extLst>
                         <a:ext uri="{28A0092B-C50C-407E-A947-70E740481C1C}">
                           <a14:useLocalDpi xmlns:a14="http://schemas.microsoft.com/office/drawing/2010/main" val="0"/>
@@ -5489,7 +5421,7 @@
                     <pic:cNvPicPr/>
                   </pic:nvPicPr>
                   <pic:blipFill>
-                    <a:blip r:embed="rId47">
+                    <a:blip r:embed="rId51">
                       <a:extLst>
                         <a:ext uri="{28A0092B-C50C-407E-A947-70E740481C1C}">
                           <a14:useLocalDpi xmlns:a14="http://schemas.microsoft.com/office/drawing/2010/main" val="0"/>
@@ -5517,15 +5449,8 @@
       </w:r>
     </w:p>
     <w:p>
-      <w:proofErr w:type="spellStart"/>
-      <w:proofErr w:type="gramStart"/>
-      <w:r>
-        <w:t>mkdir</w:t>
-      </w:r>
-      <w:proofErr w:type="spellEnd"/>
-      <w:proofErr w:type="gramEnd"/>
-      <w:r>
-        <w:t xml:space="preserve"> diretório – cria um diretório com o nome especificado</w:t>
+      <w:r>
+        <w:t>mkdir diretório – cria um diretório com o nome especificado</w:t>
       </w:r>
     </w:p>
     <w:p>
@@ -5534,6 +5459,7 @@
           <w:noProof/>
           <w:lang w:eastAsia="pt-BR"/>
         </w:rPr>
+        <w:lastRenderedPageBreak/>
         <w:drawing>
           <wp:inline distT="0" distB="0" distL="0" distR="0">
             <wp:extent cx="2724530" cy="1038370"/>
@@ -5550,7 +5476,7 @@
                     <pic:cNvPicPr/>
                   </pic:nvPicPr>
                   <pic:blipFill>
-                    <a:blip r:embed="rId48">
+                    <a:blip r:embed="rId52">
                       <a:extLst>
                         <a:ext uri="{28A0092B-C50C-407E-A947-70E740481C1C}">
                           <a14:useLocalDpi xmlns:a14="http://schemas.microsoft.com/office/drawing/2010/main" val="0"/>
@@ -5604,7 +5530,7 @@
                     <pic:cNvPicPr/>
                   </pic:nvPicPr>
                   <pic:blipFill>
-                    <a:blip r:embed="rId49">
+                    <a:blip r:embed="rId53">
                       <a:extLst>
                         <a:ext uri="{28A0092B-C50C-407E-A947-70E740481C1C}">
                           <a14:useLocalDpi xmlns:a14="http://schemas.microsoft.com/office/drawing/2010/main" val="0"/>
@@ -5632,16 +5558,8 @@
       </w:r>
     </w:p>
     <w:p>
-      <w:proofErr w:type="spellStart"/>
-      <w:proofErr w:type="gramStart"/>
-      <w:r>
-        <w:lastRenderedPageBreak/>
-        <w:t>rmdir</w:t>
-      </w:r>
-      <w:proofErr w:type="spellEnd"/>
-      <w:proofErr w:type="gramEnd"/>
-      <w:r>
-        <w:t xml:space="preserve"> diretório – exclui o diretório</w:t>
+      <w:r>
+        <w:t>rmdir diretório – exclui o diretório</w:t>
       </w:r>
     </w:p>
     <w:p>
@@ -5666,7 +5584,7 @@
                     <pic:cNvPicPr/>
                   </pic:nvPicPr>
                   <pic:blipFill>
-                    <a:blip r:embed="rId50">
+                    <a:blip r:embed="rId54">
                       <a:extLst>
                         <a:ext uri="{28A0092B-C50C-407E-A947-70E740481C1C}">
                           <a14:useLocalDpi xmlns:a14="http://schemas.microsoft.com/office/drawing/2010/main" val="0"/>
@@ -5720,7 +5638,7 @@
                     <pic:cNvPicPr/>
                   </pic:nvPicPr>
                   <pic:blipFill>
-                    <a:blip r:embed="rId51">
+                    <a:blip r:embed="rId55">
                       <a:extLst>
                         <a:ext uri="{28A0092B-C50C-407E-A947-70E740481C1C}">
                           <a14:useLocalDpi xmlns:a14="http://schemas.microsoft.com/office/drawing/2010/main" val="0"/>
@@ -5748,26 +5666,8 @@
       </w:r>
     </w:p>
     <w:p>
-      <w:proofErr w:type="spellStart"/>
-      <w:proofErr w:type="gramStart"/>
-      <w:r>
-        <w:t>code</w:t>
-      </w:r>
-      <w:proofErr w:type="spellEnd"/>
-      <w:r>
-        <w:t xml:space="preserve"> .</w:t>
-      </w:r>
-      <w:proofErr w:type="gramEnd"/>
-      <w:r>
-        <w:t xml:space="preserve"> - O ponto inicia o VS </w:t>
-      </w:r>
-      <w:proofErr w:type="spellStart"/>
-      <w:r>
-        <w:t>Code</w:t>
-      </w:r>
-      <w:proofErr w:type="spellEnd"/>
-      <w:r>
-        <w:t xml:space="preserve"> no diretório </w:t>
+      <w:r>
+        <w:t xml:space="preserve">code . - O ponto inicia o VS Code no diretório </w:t>
       </w:r>
     </w:p>
     <w:p>
@@ -5792,7 +5692,7 @@
                     <pic:cNvPicPr/>
                   </pic:nvPicPr>
                   <pic:blipFill>
-                    <a:blip r:embed="rId52">
+                    <a:blip r:embed="rId56">
                       <a:extLst>
                         <a:ext uri="{28A0092B-C50C-407E-A947-70E740481C1C}">
                           <a14:useLocalDpi xmlns:a14="http://schemas.microsoft.com/office/drawing/2010/main" val="0"/>
@@ -5821,15 +5721,7 @@
     </w:p>
     <w:p>
       <w:r>
-        <w:t xml:space="preserve">VS </w:t>
-      </w:r>
-      <w:proofErr w:type="spellStart"/>
-      <w:r>
-        <w:t>Code</w:t>
-      </w:r>
-      <w:proofErr w:type="spellEnd"/>
-      <w:r>
-        <w:t xml:space="preserve"> iniciado no diretório</w:t>
+        <w:t>VS Code iniciado no diretório</w:t>
       </w:r>
     </w:p>
     <w:p>
@@ -5838,6 +5730,7 @@
           <w:noProof/>
           <w:lang w:eastAsia="pt-BR"/>
         </w:rPr>
+        <w:lastRenderedPageBreak/>
         <w:drawing>
           <wp:inline distT="0" distB="0" distL="0" distR="0">
             <wp:extent cx="5400040" cy="2429510"/>
@@ -5854,7 +5747,7 @@
                     <pic:cNvPicPr/>
                   </pic:nvPicPr>
                   <pic:blipFill>
-                    <a:blip r:embed="rId53">
+                    <a:blip r:embed="rId57">
                       <a:extLst>
                         <a:ext uri="{28A0092B-C50C-407E-A947-70E740481C1C}">
                           <a14:useLocalDpi xmlns:a14="http://schemas.microsoft.com/office/drawing/2010/main" val="0"/>
@@ -5883,14 +5776,8 @@
     </w:p>
     <w:p>
       <w:r>
-        <w:lastRenderedPageBreak/>
-        <w:t xml:space="preserve">Podemos criar diretórios ou arquivos no VS </w:t>
-      </w:r>
-      <w:proofErr w:type="spellStart"/>
-      <w:r>
-        <w:t>Code</w:t>
-      </w:r>
-      <w:proofErr w:type="spellEnd"/>
+        <w:t>Podemos criar diretórios ou arquivos no VS Code</w:t>
+      </w:r>
     </w:p>
     <w:p>
       <w:r>
@@ -5916,7 +5803,7 @@
                     </pic:cNvPicPr>
                   </pic:nvPicPr>
                   <pic:blipFill>
-                    <a:blip r:embed="rId54">
+                    <a:blip r:embed="rId58">
                       <a:extLst>
                         <a:ext uri="{28A0092B-C50C-407E-A947-70E740481C1C}">
                           <a14:useLocalDpi xmlns:a14="http://schemas.microsoft.com/office/drawing/2010/main" val="0"/>
@@ -5972,7 +5859,7 @@
                     </pic:cNvPicPr>
                   </pic:nvPicPr>
                   <pic:blipFill>
-                    <a:blip r:embed="rId55">
+                    <a:blip r:embed="rId59">
                       <a:extLst>
                         <a:ext uri="{28A0092B-C50C-407E-A947-70E740481C1C}">
                           <a14:useLocalDpi xmlns:a14="http://schemas.microsoft.com/office/drawing/2010/main" val="0"/>
@@ -6006,6 +5893,7 @@
     </w:p>
     <w:p>
       <w:r>
+        <w:lastRenderedPageBreak/>
         <w:t>Criando arquivo clicando com o botão direito no diretório e selecionando a opção New File</w:t>
       </w:r>
     </w:p>
@@ -6015,7 +5903,6 @@
           <w:noProof/>
           <w:lang w:eastAsia="pt-BR"/>
         </w:rPr>
-        <w:lastRenderedPageBreak/>
         <w:drawing>
           <wp:inline distT="0" distB="0" distL="0" distR="0">
             <wp:extent cx="5400040" cy="2429510"/>
@@ -6032,7 +5919,7 @@
                     <pic:cNvPicPr/>
                   </pic:nvPicPr>
                   <pic:blipFill>
-                    <a:blip r:embed="rId56">
+                    <a:blip r:embed="rId60">
                       <a:extLst>
                         <a:ext uri="{28A0092B-C50C-407E-A947-70E740481C1C}">
                           <a14:useLocalDpi xmlns:a14="http://schemas.microsoft.com/office/drawing/2010/main" val="0"/>
@@ -6064,15 +5951,7 @@
     </w:p>
     <w:p>
       <w:r>
-        <w:t xml:space="preserve">Podemos também criar um arquivo diretamente pelo </w:t>
-      </w:r>
-      <w:proofErr w:type="spellStart"/>
-      <w:r>
-        <w:t>prompt</w:t>
-      </w:r>
-      <w:proofErr w:type="spellEnd"/>
-      <w:r>
-        <w:t>:</w:t>
+        <w:t>Podemos também criar um arquivo diretamente pelo prompt:</w:t>
       </w:r>
     </w:p>
     <w:p>
@@ -6097,7 +5976,7 @@
                     <pic:cNvPicPr/>
                   </pic:nvPicPr>
                   <pic:blipFill>
-                    <a:blip r:embed="rId57">
+                    <a:blip r:embed="rId61">
                       <a:extLst>
                         <a:ext uri="{28A0092B-C50C-407E-A947-70E740481C1C}">
                           <a14:useLocalDpi xmlns:a14="http://schemas.microsoft.com/office/drawing/2010/main" val="0"/>
@@ -6126,15 +6005,7 @@
     </w:p>
     <w:p>
       <w:r>
-        <w:t xml:space="preserve">O Visual Studio </w:t>
-      </w:r>
-      <w:proofErr w:type="spellStart"/>
-      <w:r>
-        <w:t>Code</w:t>
-      </w:r>
-      <w:proofErr w:type="spellEnd"/>
-      <w:r>
-        <w:t xml:space="preserve"> irá ser aberto com um arquivo não existente. A bolinha significa que o arquivo não está salvo. </w:t>
+        <w:t xml:space="preserve">O Visual Studio Code irá ser aberto com um arquivo não existente. A bolinha significa que o arquivo não está salvo. </w:t>
       </w:r>
     </w:p>
     <w:p>
@@ -6162,7 +6033,7 @@
                     </pic:cNvPicPr>
                   </pic:nvPicPr>
                   <pic:blipFill>
-                    <a:blip r:embed="rId58">
+                    <a:blip r:embed="rId62">
                       <a:extLst>
                         <a:ext uri="{28A0092B-C50C-407E-A947-70E740481C1C}">
                           <a14:useLocalDpi xmlns:a14="http://schemas.microsoft.com/office/drawing/2010/main" val="0"/>
@@ -6219,7 +6090,7 @@
                     <pic:cNvPicPr/>
                   </pic:nvPicPr>
                   <pic:blipFill>
-                    <a:blip r:embed="rId59">
+                    <a:blip r:embed="rId63">
                       <a:extLst>
                         <a:ext uri="{28A0092B-C50C-407E-A947-70E740481C1C}">
                           <a14:useLocalDpi xmlns:a14="http://schemas.microsoft.com/office/drawing/2010/main" val="0"/>
@@ -6274,7 +6145,7 @@
                     <pic:cNvPicPr/>
                   </pic:nvPicPr>
                   <pic:blipFill>
-                    <a:blip r:embed="rId60">
+                    <a:blip r:embed="rId64">
                       <a:extLst>
                         <a:ext uri="{28A0092B-C50C-407E-A947-70E740481C1C}">
                           <a14:useLocalDpi xmlns:a14="http://schemas.microsoft.com/office/drawing/2010/main" val="0"/>
@@ -6330,7 +6201,7 @@
                     </pic:cNvPicPr>
                   </pic:nvPicPr>
                   <pic:blipFill>
-                    <a:blip r:embed="rId61">
+                    <a:blip r:embed="rId65">
                       <a:extLst>
                         <a:ext uri="{28A0092B-C50C-407E-A947-70E740481C1C}">
                           <a14:useLocalDpi xmlns:a14="http://schemas.microsoft.com/office/drawing/2010/main" val="0"/>
@@ -6364,15 +6235,7 @@
     </w:p>
     <w:p>
       <w:r>
-        <w:t xml:space="preserve">Podemos mandar executar o conteúdo de um arquivo no próprio terminal do Visual Studio </w:t>
-      </w:r>
-      <w:proofErr w:type="spellStart"/>
-      <w:r>
-        <w:t>Code</w:t>
-      </w:r>
-      <w:proofErr w:type="spellEnd"/>
-      <w:r>
-        <w:t>:</w:t>
+        <w:t>Podemos mandar executar o conteúdo de um arquivo no próprio terminal do Visual Studio Code:</w:t>
       </w:r>
     </w:p>
     <w:p>
@@ -6398,7 +6261,7 @@
                     <pic:cNvPicPr/>
                   </pic:nvPicPr>
                   <pic:blipFill>
-                    <a:blip r:embed="rId62">
+                    <a:blip r:embed="rId66">
                       <a:extLst>
                         <a:ext uri="{28A0092B-C50C-407E-A947-70E740481C1C}">
                           <a14:useLocalDpi xmlns:a14="http://schemas.microsoft.com/office/drawing/2010/main" val="0"/>
@@ -6427,15 +6290,7 @@
     </w:p>
     <w:p>
       <w:r>
-        <w:t xml:space="preserve">E também no </w:t>
-      </w:r>
-      <w:proofErr w:type="spellStart"/>
-      <w:r>
-        <w:t>prompt</w:t>
-      </w:r>
-      <w:proofErr w:type="spellEnd"/>
-      <w:r>
-        <w:t xml:space="preserve"> de comando do Windows:</w:t>
+        <w:t>E também no prompt de comando do Windows:</w:t>
       </w:r>
       <w:r>
         <w:t xml:space="preserve"> </w:t>
@@ -6444,16 +6299,8 @@
         <w:rPr>
           <w:b/>
         </w:rPr>
-        <w:t xml:space="preserve">node </w:t>
-      </w:r>
-      <w:proofErr w:type="spellStart"/>
-      <w:r>
-        <w:rPr>
-          <w:b/>
-        </w:rPr>
-        <w:t>nomeDoArquivo</w:t>
-      </w:r>
-      <w:proofErr w:type="spellEnd"/>
+        <w:t>node nomeDoArquivo</w:t>
+      </w:r>
     </w:p>
     <w:p>
       <w:r>
@@ -6477,7 +6324,7 @@
                     <pic:cNvPicPr/>
                   </pic:nvPicPr>
                   <pic:blipFill>
-                    <a:blip r:embed="rId63">
+                    <a:blip r:embed="rId67">
                       <a:extLst>
                         <a:ext uri="{28A0092B-C50C-407E-A947-70E740481C1C}">
                           <a14:useLocalDpi xmlns:a14="http://schemas.microsoft.com/office/drawing/2010/main" val="0"/>
@@ -6536,46 +6383,17 @@
     </w:p>
     <w:p>
       <w:r>
-        <w:t xml:space="preserve">Para a instalação do JSON Server é necessário a </w:t>
-      </w:r>
-      <w:proofErr w:type="spellStart"/>
-      <w:r>
-        <w:t>existenca</w:t>
-      </w:r>
-      <w:proofErr w:type="spellEnd"/>
-      <w:r>
-        <w:t xml:space="preserve"> do NPM, o NPM é instalado por padrão, junto com o NODE </w:t>
-      </w:r>
-      <w:proofErr w:type="spellStart"/>
-      <w:r>
-        <w:t>Js</w:t>
-      </w:r>
-      <w:proofErr w:type="spellEnd"/>
-      <w:r>
-        <w:t xml:space="preserve">. Portanto, já instalamos ele em capítulos anteriores. </w:t>
-      </w:r>
-    </w:p>
-    <w:p>
-      <w:r>
-        <w:t xml:space="preserve">NPM é o gerenciador de pacotes do </w:t>
-      </w:r>
-      <w:proofErr w:type="spellStart"/>
-      <w:r>
-        <w:t>JavaScript</w:t>
-      </w:r>
-      <w:proofErr w:type="spellEnd"/>
-    </w:p>
-    <w:p>
-      <w:r>
-        <w:t xml:space="preserve">Abra o </w:t>
-      </w:r>
-      <w:proofErr w:type="spellStart"/>
-      <w:r>
-        <w:t>Prompt</w:t>
-      </w:r>
-      <w:proofErr w:type="spellEnd"/>
-      <w:r>
-        <w:t xml:space="preserve"> de comando</w:t>
+        <w:t xml:space="preserve">Para a instalação do JSON Server é necessário a existenca do NPM, o NPM é instalado por padrão, junto com o NODE Js. Portanto, já instalamos ele em capítulos anteriores. </w:t>
+      </w:r>
+    </w:p>
+    <w:p>
+      <w:r>
+        <w:t>NPM é o gerenciador de pacotes do JavaScript</w:t>
+      </w:r>
+    </w:p>
+    <w:p>
+      <w:r>
+        <w:t>Abra o Prompt de comando</w:t>
       </w:r>
     </w:p>
     <w:p>
@@ -6600,7 +6418,7 @@
                     <pic:cNvPicPr/>
                   </pic:nvPicPr>
                   <pic:blipFill>
-                    <a:blip r:embed="rId42">
+                    <a:blip r:embed="rId46">
                       <a:extLst>
                         <a:ext uri="{28A0092B-C50C-407E-A947-70E740481C1C}">
                           <a14:useLocalDpi xmlns:a14="http://schemas.microsoft.com/office/drawing/2010/main" val="0"/>
@@ -6654,7 +6472,7 @@
                     <pic:cNvPicPr/>
                   </pic:nvPicPr>
                   <pic:blipFill>
-                    <a:blip r:embed="rId64">
+                    <a:blip r:embed="rId68">
                       <a:extLst>
                         <a:ext uri="{28A0092B-C50C-407E-A947-70E740481C1C}">
                           <a14:useLocalDpi xmlns:a14="http://schemas.microsoft.com/office/drawing/2010/main" val="0"/>
@@ -6690,32 +6508,11 @@
       </w:r>
     </w:p>
     <w:p>
-      <w:proofErr w:type="spellStart"/>
       <w:r>
         <w:t>n</w:t>
       </w:r>
       <w:r>
-        <w:t>pm</w:t>
-      </w:r>
-      <w:proofErr w:type="spellEnd"/>
-      <w:r>
-        <w:t xml:space="preserve"> </w:t>
-      </w:r>
-      <w:proofErr w:type="spellStart"/>
-      <w:r>
-        <w:t>install</w:t>
-      </w:r>
-      <w:proofErr w:type="spellEnd"/>
-      <w:r>
-        <w:t xml:space="preserve"> –g </w:t>
-      </w:r>
-      <w:proofErr w:type="spellStart"/>
-      <w:r>
-        <w:t>json</w:t>
-      </w:r>
-      <w:proofErr w:type="spellEnd"/>
-      <w:r>
-        <w:t>-server</w:t>
+        <w:t>pm install –g json-server</w:t>
       </w:r>
     </w:p>
     <w:p>
@@ -6741,7 +6538,7 @@
                     <pic:cNvPicPr/>
                   </pic:nvPicPr>
                   <pic:blipFill>
-                    <a:blip r:embed="rId65">
+                    <a:blip r:embed="rId69">
                       <a:extLst>
                         <a:ext uri="{28A0092B-C50C-407E-A947-70E740481C1C}">
                           <a14:useLocalDpi xmlns:a14="http://schemas.microsoft.com/office/drawing/2010/main" val="0"/>
@@ -6795,7 +6592,7 @@
                     <pic:cNvPicPr/>
                   </pic:nvPicPr>
                   <pic:blipFill>
-                    <a:blip r:embed="rId66">
+                    <a:blip r:embed="rId70">
                       <a:extLst>
                         <a:ext uri="{28A0092B-C50C-407E-A947-70E740481C1C}">
                           <a14:useLocalDpi xmlns:a14="http://schemas.microsoft.com/office/drawing/2010/main" val="0"/>
@@ -6828,96 +6625,18 @@
       </w:r>
     </w:p>
     <w:p>
-      <w:proofErr w:type="spellStart"/>
-      <w:proofErr w:type="gramStart"/>
-      <w:r>
-        <w:t>npm</w:t>
-      </w:r>
-      <w:proofErr w:type="spellEnd"/>
-      <w:proofErr w:type="gramEnd"/>
-      <w:r>
-        <w:t xml:space="preserve"> ERR! </w:t>
-      </w:r>
-      <w:proofErr w:type="spellStart"/>
-      <w:r>
-        <w:t>Unexpected</w:t>
-      </w:r>
-      <w:proofErr w:type="spellEnd"/>
-      <w:r>
-        <w:t xml:space="preserve"> </w:t>
-      </w:r>
-      <w:proofErr w:type="spellStart"/>
-      <w:r>
-        <w:t>end</w:t>
-      </w:r>
-      <w:proofErr w:type="spellEnd"/>
-      <w:r>
-        <w:t xml:space="preserve"> </w:t>
-      </w:r>
-      <w:proofErr w:type="spellStart"/>
-      <w:r>
-        <w:t>of</w:t>
-      </w:r>
-      <w:proofErr w:type="spellEnd"/>
-      <w:r>
-        <w:t xml:space="preserve"> JSON input </w:t>
-      </w:r>
-      <w:proofErr w:type="spellStart"/>
-      <w:r>
-        <w:t>while</w:t>
-      </w:r>
-      <w:proofErr w:type="spellEnd"/>
-      <w:r>
-        <w:t xml:space="preserve"> </w:t>
-      </w:r>
-      <w:proofErr w:type="spellStart"/>
-      <w:r>
-        <w:t>parsing</w:t>
-      </w:r>
-      <w:proofErr w:type="spellEnd"/>
-      <w:r>
-        <w:t xml:space="preserve"> </w:t>
-      </w:r>
-      <w:proofErr w:type="spellStart"/>
-      <w:r>
-        <w:t>near</w:t>
-      </w:r>
-      <w:proofErr w:type="spellEnd"/>
-      <w:r>
-        <w:t xml:space="preserve"> '...0","strip-ansi":"^0.3'</w:t>
-      </w:r>
-    </w:p>
-    <w:p>
-      <w:r>
-        <w:t xml:space="preserve">Só consegui instalar depois de limpar o </w:t>
-      </w:r>
-      <w:proofErr w:type="spellStart"/>
-      <w:r>
-        <w:t>cach</w:t>
-      </w:r>
-      <w:proofErr w:type="spellEnd"/>
-      <w:r>
-        <w:t xml:space="preserve"> com o comando abaixo</w:t>
-      </w:r>
-    </w:p>
-    <w:p>
-      <w:proofErr w:type="spellStart"/>
-      <w:proofErr w:type="gramStart"/>
-      <w:r>
-        <w:t>npm</w:t>
-      </w:r>
-      <w:proofErr w:type="spellEnd"/>
-      <w:proofErr w:type="gramEnd"/>
-      <w:r>
-        <w:t xml:space="preserve"> </w:t>
-      </w:r>
-      <w:proofErr w:type="spellStart"/>
-      <w:r>
-        <w:t>cach</w:t>
-      </w:r>
-      <w:proofErr w:type="spellEnd"/>
-      <w:r>
-        <w:t xml:space="preserve"> clean </w:t>
+      <w:r>
+        <w:t>npm ERR! Unexpected end of JSON input while parsing near '...0","strip-ansi":"^0.3'</w:t>
+      </w:r>
+    </w:p>
+    <w:p>
+      <w:r>
+        <w:t>Só consegui instalar depois de limpar o cach com o comando abaixo</w:t>
+      </w:r>
+    </w:p>
+    <w:p>
+      <w:r>
+        <w:t xml:space="preserve">npm cach clean </w:t>
       </w:r>
       <w:r>
         <w:t>–</w:t>
@@ -6939,50 +6658,18 @@
     </w:p>
     <w:p>
       <w:r>
-        <w:t xml:space="preserve">Crie um diretório chamado </w:t>
-      </w:r>
-      <w:proofErr w:type="spellStart"/>
-      <w:r>
-        <w:t>backend</w:t>
-      </w:r>
-      <w:proofErr w:type="spellEnd"/>
-      <w:r>
-        <w:t xml:space="preserve"> </w:t>
-      </w:r>
-    </w:p>
-    <w:p>
-      <w:r>
-        <w:t xml:space="preserve">Abra o </w:t>
-      </w:r>
-      <w:proofErr w:type="spellStart"/>
-      <w:r>
-        <w:t>prompt</w:t>
-      </w:r>
-      <w:proofErr w:type="spellEnd"/>
-      <w:r>
-        <w:t xml:space="preserve"> de comando como administrador</w:t>
+        <w:t xml:space="preserve">Crie um diretório chamado backend </w:t>
+      </w:r>
+    </w:p>
+    <w:p>
+      <w:r>
+        <w:t>Abra o prompt de comando como administrador</w:t>
       </w:r>
     </w:p>
     <w:p>
       <w:r>
         <w:lastRenderedPageBreak/>
-        <w:t xml:space="preserve">Acesse o diretório </w:t>
-      </w:r>
-      <w:proofErr w:type="spellStart"/>
-      <w:r>
-        <w:t>backend</w:t>
-      </w:r>
-      <w:proofErr w:type="spellEnd"/>
-      <w:r>
-        <w:t xml:space="preserve"> e inicialize o </w:t>
-      </w:r>
-      <w:proofErr w:type="spellStart"/>
-      <w:r>
-        <w:t>npm</w:t>
-      </w:r>
-      <w:proofErr w:type="spellEnd"/>
-      <w:r>
-        <w:t xml:space="preserve"> dentro desse diretório. </w:t>
+        <w:t xml:space="preserve">Acesse o diretório backend e inicialize o npm dentro desse diretório. </w:t>
       </w:r>
     </w:p>
     <w:p>
@@ -6991,23 +6678,8 @@
       </w:r>
     </w:p>
     <w:p>
-      <w:proofErr w:type="spellStart"/>
-      <w:proofErr w:type="gramStart"/>
-      <w:r>
-        <w:t>npm</w:t>
-      </w:r>
-      <w:proofErr w:type="spellEnd"/>
-      <w:proofErr w:type="gramEnd"/>
-      <w:r>
-        <w:t xml:space="preserve"> </w:t>
-      </w:r>
-      <w:proofErr w:type="spellStart"/>
-      <w:r>
-        <w:t>init</w:t>
-      </w:r>
-      <w:proofErr w:type="spellEnd"/>
-      <w:r>
-        <w:t xml:space="preserve"> </w:t>
+      <w:r>
+        <w:t xml:space="preserve">npm init </w:t>
       </w:r>
       <w:r>
         <w:t>–</w:t>
@@ -7016,7 +6688,11 @@
         <w:t>y</w:t>
       </w:r>
     </w:p>
-    <w:p/>
+    <w:p>
+      <w:r>
+        <w:t xml:space="preserve">-y serve para responder todas as perguntas com respostas padrões. </w:t>
+      </w:r>
+    </w:p>
     <w:p>
       <w:r>
         <w:rPr>
@@ -7039,7 +6715,7 @@
                     <pic:cNvPicPr/>
                   </pic:nvPicPr>
                   <pic:blipFill>
-                    <a:blip r:embed="rId67">
+                    <a:blip r:embed="rId71">
                       <a:extLst>
                         <a:ext uri="{28A0092B-C50C-407E-A947-70E740481C1C}">
                           <a14:useLocalDpi xmlns:a14="http://schemas.microsoft.com/office/drawing/2010/main" val="0"/>
@@ -7088,7 +6764,7 @@
                     <pic:cNvPicPr/>
                   </pic:nvPicPr>
                   <pic:blipFill>
-                    <a:blip r:embed="rId68">
+                    <a:blip r:embed="rId72">
                       <a:extLst>
                         <a:ext uri="{28A0092B-C50C-407E-A947-70E740481C1C}">
                           <a14:useLocalDpi xmlns:a14="http://schemas.microsoft.com/office/drawing/2010/main" val="0"/>
@@ -7134,26 +6810,12 @@
       </w:r>
     </w:p>
     <w:p>
-      <w:proofErr w:type="spellStart"/>
-      <w:proofErr w:type="gramStart"/>
       <w:r>
         <w:lastRenderedPageBreak/>
-        <w:t>npm</w:t>
-      </w:r>
-      <w:proofErr w:type="spellEnd"/>
-      <w:proofErr w:type="gramEnd"/>
-      <w:r>
-        <w:t xml:space="preserve"> i </w:t>
-      </w:r>
-      <w:proofErr w:type="spellStart"/>
-      <w:r>
-        <w:t>json</w:t>
-      </w:r>
-      <w:proofErr w:type="spellEnd"/>
-      <w:r>
-        <w:t>-server</w:t>
-      </w:r>
-    </w:p>
+        <w:t>npm i json-server</w:t>
+      </w:r>
+    </w:p>
+    <w:p/>
     <w:p>
       <w:r>
         <w:rPr>
@@ -7176,7 +6838,7 @@
                     <pic:cNvPicPr/>
                   </pic:nvPicPr>
                   <pic:blipFill>
-                    <a:blip r:embed="rId69">
+                    <a:blip r:embed="rId73">
                       <a:extLst>
                         <a:ext uri="{28A0092B-C50C-407E-A947-70E740481C1C}">
                           <a14:useLocalDpi xmlns:a14="http://schemas.microsoft.com/office/drawing/2010/main" val="0"/>
@@ -7227,7 +6889,7 @@
                     </pic:cNvPicPr>
                   </pic:nvPicPr>
                   <pic:blipFill>
-                    <a:blip r:embed="rId70">
+                    <a:blip r:embed="rId74">
                       <a:extLst>
                         <a:ext uri="{28A0092B-C50C-407E-A947-70E740481C1C}">
                           <a14:useLocalDpi xmlns:a14="http://schemas.microsoft.com/office/drawing/2010/main" val="0"/>
@@ -7281,7 +6943,7 @@
                     <pic:cNvPicPr/>
                   </pic:nvPicPr>
                   <pic:blipFill>
-                    <a:blip r:embed="rId71">
+                    <a:blip r:embed="rId75">
                       <a:extLst>
                         <a:ext uri="{28A0092B-C50C-407E-A947-70E740481C1C}">
                           <a14:useLocalDpi xmlns:a14="http://schemas.microsoft.com/office/drawing/2010/main" val="0"/>
@@ -7336,7 +6998,7 @@
                     <pic:cNvPicPr/>
                   </pic:nvPicPr>
                   <pic:blipFill>
-                    <a:blip r:embed="rId72">
+                    <a:blip r:embed="rId76">
                       <a:extLst>
                         <a:ext uri="{28A0092B-C50C-407E-A947-70E740481C1C}">
                           <a14:useLocalDpi xmlns:a14="http://schemas.microsoft.com/office/drawing/2010/main" val="0"/>
@@ -7364,29 +7026,8 @@
       </w:r>
     </w:p>
     <w:p>
-      <w:proofErr w:type="spellStart"/>
-      <w:r>
-        <w:t>Json</w:t>
-      </w:r>
-      <w:proofErr w:type="spellEnd"/>
-      <w:r>
-        <w:t xml:space="preserve"> lê o arquivo que tem </w:t>
-      </w:r>
-      <w:proofErr w:type="spellStart"/>
-      <w:r>
-        <w:t>json</w:t>
-      </w:r>
-      <w:proofErr w:type="spellEnd"/>
-      <w:r>
-        <w:t xml:space="preserve"> e cria uma </w:t>
-      </w:r>
-      <w:proofErr w:type="spellStart"/>
-      <w:r>
-        <w:t>api</w:t>
-      </w:r>
-      <w:proofErr w:type="spellEnd"/>
-      <w:r>
-        <w:t xml:space="preserve"> </w:t>
+      <w:r>
+        <w:t xml:space="preserve">Json lê o arquivo que tem json e cria uma api </w:t>
       </w:r>
     </w:p>
     <w:p>
@@ -7394,35 +7035,13 @@
         <w:pStyle w:val="Ttulo1"/>
       </w:pPr>
       <w:r>
-        <w:t xml:space="preserve">Criar arquivo </w:t>
-      </w:r>
-      <w:proofErr w:type="spellStart"/>
-      <w:proofErr w:type="gramStart"/>
-      <w:r>
-        <w:t>db.json</w:t>
-      </w:r>
-      <w:proofErr w:type="spellEnd"/>
-      <w:proofErr w:type="gramEnd"/>
-    </w:p>
-    <w:p>
-      <w:r>
-        <w:t xml:space="preserve">Dentro do diretório </w:t>
-      </w:r>
-      <w:proofErr w:type="spellStart"/>
-      <w:r>
-        <w:t>backend</w:t>
-      </w:r>
-      <w:proofErr w:type="spellEnd"/>
-      <w:r>
-        <w:t xml:space="preserve">, crie um arquivo com nome </w:t>
-      </w:r>
-      <w:proofErr w:type="spellStart"/>
-      <w:proofErr w:type="gramStart"/>
-      <w:r>
-        <w:t>db.jsaon</w:t>
-      </w:r>
-      <w:proofErr w:type="spellEnd"/>
-      <w:proofErr w:type="gramEnd"/>
+        <w:t>Criar arquivo db.json</w:t>
+      </w:r>
+    </w:p>
+    <w:p>
+      <w:r>
+        <w:t>Dentro do diretório backend, crie um arquivo com nome db.jsaon</w:t>
+      </w:r>
     </w:p>
     <w:p>
       <w:r>
@@ -7448,7 +7067,7 @@
                     </pic:cNvPicPr>
                   </pic:nvPicPr>
                   <pic:blipFill>
-                    <a:blip r:embed="rId73">
+                    <a:blip r:embed="rId77">
                       <a:extLst>
                         <a:ext uri="{28A0092B-C50C-407E-A947-70E740481C1C}">
                           <a14:useLocalDpi xmlns:a14="http://schemas.microsoft.com/office/drawing/2010/main" val="0"/>
@@ -7503,7 +7122,7 @@
                     <pic:cNvPicPr/>
                   </pic:nvPicPr>
                   <pic:blipFill>
-                    <a:blip r:embed="rId74">
+                    <a:blip r:embed="rId78">
                       <a:extLst>
                         <a:ext uri="{28A0092B-C50C-407E-A947-70E740481C1C}">
                           <a14:useLocalDpi xmlns:a14="http://schemas.microsoft.com/office/drawing/2010/main" val="0"/>
@@ -7532,15 +7151,7 @@
     </w:p>
     <w:p>
       <w:r>
-        <w:t xml:space="preserve">Vamos criar um objeto e dentro desse objeto teremos todos os </w:t>
-      </w:r>
-      <w:proofErr w:type="spellStart"/>
-      <w:r>
-        <w:t>end</w:t>
-      </w:r>
-      <w:proofErr w:type="spellEnd"/>
-      <w:r>
-        <w:t xml:space="preserve"> points</w:t>
+        <w:t>Vamos criar um objeto e dentro desse objeto teremos todos os end points</w:t>
       </w:r>
       <w:r>
         <w:t xml:space="preserve"> (pontos de saída)</w:t>
@@ -7550,19 +7161,9 @@
       </w:r>
     </w:p>
     <w:p>
-      <w:proofErr w:type="spellStart"/>
-      <w:r>
-        <w:t>Products</w:t>
-      </w:r>
-      <w:proofErr w:type="spellEnd"/>
-      <w:r>
-        <w:t xml:space="preserve"> com um </w:t>
-      </w:r>
-      <w:proofErr w:type="spellStart"/>
-      <w:r>
-        <w:t>array</w:t>
-      </w:r>
-      <w:proofErr w:type="spellEnd"/>
+      <w:r>
+        <w:t>Products com um array</w:t>
+      </w:r>
     </w:p>
     <w:p>
       <w:r>
@@ -7586,7 +7187,7 @@
                     <pic:cNvPicPr/>
                   </pic:nvPicPr>
                   <pic:blipFill>
-                    <a:blip r:embed="rId75">
+                    <a:blip r:embed="rId79">
                       <a:extLst>
                         <a:ext uri="{28A0092B-C50C-407E-A947-70E740481C1C}">
                           <a14:useLocalDpi xmlns:a14="http://schemas.microsoft.com/office/drawing/2010/main" val="0"/>
@@ -7640,7 +7241,7 @@
                     <pic:cNvPicPr/>
                   </pic:nvPicPr>
                   <pic:blipFill>
-                    <a:blip r:embed="rId76">
+                    <a:blip r:embed="rId80">
                       <a:extLst>
                         <a:ext uri="{28A0092B-C50C-407E-A947-70E740481C1C}">
                           <a14:useLocalDpi xmlns:a14="http://schemas.microsoft.com/office/drawing/2010/main" val="0"/>
@@ -7695,7 +7296,7 @@
                     <pic:cNvPicPr/>
                   </pic:nvPicPr>
                   <pic:blipFill>
-                    <a:blip r:embed="rId77">
+                    <a:blip r:embed="rId81">
                       <a:extLst>
                         <a:ext uri="{28A0092B-C50C-407E-A947-70E740481C1C}">
                           <a14:useLocalDpi xmlns:a14="http://schemas.microsoft.com/office/drawing/2010/main" val="0"/>
@@ -7724,15 +7325,7 @@
     </w:p>
     <w:p>
       <w:r>
-        <w:t xml:space="preserve">Pressione Shift + </w:t>
-      </w:r>
-      <w:proofErr w:type="spellStart"/>
-      <w:r>
-        <w:t>Alt</w:t>
-      </w:r>
-      <w:proofErr w:type="spellEnd"/>
-      <w:r>
-        <w:t xml:space="preserve"> + Seta para baixo para copiar e colar logo abaixo as linhas selecionadas:</w:t>
+        <w:t>Pressione Shift + Alt + Seta para baixo para copiar e colar logo abaixo as linhas selecionadas:</w:t>
       </w:r>
     </w:p>
     <w:p>
@@ -7757,7 +7350,7 @@
                     <pic:cNvPicPr/>
                   </pic:nvPicPr>
                   <pic:blipFill>
-                    <a:blip r:embed="rId78">
+                    <a:blip r:embed="rId82">
                       <a:extLst>
                         <a:ext uri="{28A0092B-C50C-407E-A947-70E740481C1C}">
                           <a14:useLocalDpi xmlns:a14="http://schemas.microsoft.com/office/drawing/2010/main" val="0"/>
@@ -7786,15 +7379,7 @@
     </w:p>
     <w:p>
       <w:r>
-        <w:t xml:space="preserve">Inserindo as linhas no objeto abaixo com o atalho </w:t>
-      </w:r>
-      <w:proofErr w:type="spellStart"/>
-      <w:r>
-        <w:t>Alt</w:t>
-      </w:r>
-      <w:proofErr w:type="spellEnd"/>
-      <w:r>
-        <w:t xml:space="preserve"> + Seta para baixo:</w:t>
+        <w:t>Inserindo as linhas no objeto abaixo com o atalho Alt + Seta para baixo:</w:t>
       </w:r>
     </w:p>
     <w:p>
@@ -7819,7 +7404,7 @@
                     <pic:cNvPicPr/>
                   </pic:nvPicPr>
                   <pic:blipFill>
-                    <a:blip r:embed="rId79">
+                    <a:blip r:embed="rId83">
                       <a:extLst>
                         <a:ext uri="{28A0092B-C50C-407E-A947-70E740481C1C}">
                           <a14:useLocalDpi xmlns:a14="http://schemas.microsoft.com/office/drawing/2010/main" val="0"/>
@@ -7848,23 +7433,7 @@
     </w:p>
     <w:p>
       <w:r>
-        <w:t xml:space="preserve">Agora vamos ajustar o </w:t>
-      </w:r>
-      <w:proofErr w:type="spellStart"/>
-      <w:r>
-        <w:t>endentamento</w:t>
-      </w:r>
-      <w:proofErr w:type="spellEnd"/>
-      <w:r>
-        <w:t xml:space="preserve"> do código com o atalho Shift + </w:t>
-      </w:r>
-      <w:proofErr w:type="spellStart"/>
-      <w:r>
-        <w:t>Alt</w:t>
-      </w:r>
-      <w:proofErr w:type="spellEnd"/>
-      <w:r>
-        <w:t xml:space="preserve"> + F</w:t>
+        <w:t>Agora vamos ajustar o endentamento do código com o atalho Shift + Alt + F</w:t>
       </w:r>
     </w:p>
     <w:p>
@@ -7890,7 +7459,7 @@
                     <pic:cNvPicPr/>
                   </pic:nvPicPr>
                   <pic:blipFill>
-                    <a:blip r:embed="rId80">
+                    <a:blip r:embed="rId84">
                       <a:extLst>
                         <a:ext uri="{28A0092B-C50C-407E-A947-70E740481C1C}">
                           <a14:useLocalDpi xmlns:a14="http://schemas.microsoft.com/office/drawing/2010/main" val="0"/>
@@ -7922,15 +7491,7 @@
         <w:t>Vamos adicionar outro objeto</w:t>
       </w:r>
       <w:r>
-        <w:t xml:space="preserve">. Adicionando uma virgula e repetir o comando </w:t>
-      </w:r>
-      <w:proofErr w:type="spellStart"/>
-      <w:r>
-        <w:t>Alt</w:t>
-      </w:r>
-      <w:proofErr w:type="spellEnd"/>
-      <w:r>
-        <w:t xml:space="preserve"> + Shift + Seta para baixo</w:t>
+        <w:t>. Adicionando uma virgula e repetir o comando Alt + Shift + Seta para baixo</w:t>
       </w:r>
     </w:p>
     <w:p>
@@ -7955,7 +7516,7 @@
                     <pic:cNvPicPr/>
                   </pic:nvPicPr>
                   <pic:blipFill>
-                    <a:blip r:embed="rId81">
+                    <a:blip r:embed="rId85">
                       <a:extLst>
                         <a:ext uri="{28A0092B-C50C-407E-A947-70E740481C1C}">
                           <a14:useLocalDpi xmlns:a14="http://schemas.microsoft.com/office/drawing/2010/main" val="0"/>
@@ -7984,15 +7545,7 @@
     </w:p>
     <w:p>
       <w:r>
-        <w:t xml:space="preserve">Retire a </w:t>
-      </w:r>
-      <w:proofErr w:type="spellStart"/>
-      <w:r>
-        <w:t>ultima</w:t>
-      </w:r>
-      <w:proofErr w:type="spellEnd"/>
-      <w:r>
-        <w:t xml:space="preserve"> vírgula e vamos ajustar os produtos </w:t>
+        <w:t xml:space="preserve">Retire a ultima vírgula e vamos ajustar os produtos </w:t>
       </w:r>
     </w:p>
     <w:p>
@@ -8018,7 +7571,7 @@
                     <pic:cNvPicPr/>
                   </pic:nvPicPr>
                   <pic:blipFill>
-                    <a:blip r:embed="rId82">
+                    <a:blip r:embed="rId86">
                       <a:extLst>
                         <a:ext uri="{28A0092B-C50C-407E-A947-70E740481C1C}">
                           <a14:useLocalDpi xmlns:a14="http://schemas.microsoft.com/office/drawing/2010/main" val="0"/>
@@ -8047,15 +7600,8 @@
     </w:p>
     <w:p>
       <w:r>
-        <w:t xml:space="preserve">Vamos voltar ao arquivo </w:t>
-      </w:r>
-      <w:proofErr w:type="spellStart"/>
-      <w:proofErr w:type="gramStart"/>
-      <w:r>
-        <w:t>pacage.json</w:t>
-      </w:r>
-      <w:proofErr w:type="spellEnd"/>
-      <w:proofErr w:type="gramEnd"/>
+        <w:t>Vamos voltar ao arquivo pacage.json</w:t>
+      </w:r>
     </w:p>
     <w:p>
       <w:r>
@@ -8079,7 +7625,7 @@
                     <pic:cNvPicPr/>
                   </pic:nvPicPr>
                   <pic:blipFill>
-                    <a:blip r:embed="rId83">
+                    <a:blip r:embed="rId87">
                       <a:extLst>
                         <a:ext uri="{28A0092B-C50C-407E-A947-70E740481C1C}">
                           <a14:useLocalDpi xmlns:a14="http://schemas.microsoft.com/office/drawing/2010/main" val="0"/>
@@ -8108,30 +7654,1806 @@
     </w:p>
     <w:p>
       <w:r>
-        <w:t xml:space="preserve">Vamos alterar a linha 7 de </w:t>
-      </w:r>
-      <w:proofErr w:type="spellStart"/>
-      <w:r>
-        <w:t>test</w:t>
-      </w:r>
-      <w:proofErr w:type="spellEnd"/>
-      <w:r>
+        <w:t>Vamos alterar a linha 7</w:t>
+      </w:r>
+      <w:r>
+        <w:t xml:space="preserve"> removendo a linha</w:t>
+      </w:r>
+      <w:r>
+        <w:t xml:space="preserve"> de test </w:t>
+      </w:r>
+    </w:p>
+    <w:p>
+      <w:pPr>
+        <w:tabs>
+          <w:tab w:val="left" w:pos="3075"/>
+        </w:tabs>
+      </w:pPr>
+      <w:r>
+        <w:rPr>
+          <w:b/>
+        </w:rPr>
+        <w:lastRenderedPageBreak/>
+        <w:t>“start” –</w:t>
+      </w:r>
+      <w:r>
+        <w:t xml:space="preserve"> I</w:t>
+      </w:r>
+      <w:r>
+        <w:t>nicializando com start</w:t>
+      </w:r>
+      <w:r>
+        <w:tab/>
+      </w:r>
+    </w:p>
+    <w:p>
+      <w:pPr>
+        <w:tabs>
+          <w:tab w:val="left" w:pos="3075"/>
+        </w:tabs>
+      </w:pPr>
+      <w:r>
+        <w:rPr>
+          <w:b/>
+        </w:rPr>
+        <w:t>Json-server –</w:t>
+      </w:r>
+      <w:r>
+        <w:t xml:space="preserve"> Chamar o json server</w:t>
+      </w:r>
+    </w:p>
+    <w:p>
+      <w:pPr>
+        <w:tabs>
+          <w:tab w:val="left" w:pos="3075"/>
+        </w:tabs>
+      </w:pPr>
+      <w:r>
+        <w:rPr>
+          <w:b/>
+        </w:rPr>
+        <w:t>Watch –</w:t>
+      </w:r>
+      <w:r>
+        <w:t xml:space="preserve"> Ficar </w:t>
+      </w:r>
+      <w:r>
+        <w:t>monitorando</w:t>
+      </w:r>
+      <w:r>
+        <w:t xml:space="preserve"> o db.json</w:t>
+      </w:r>
+    </w:p>
+    <w:p>
+      <w:pPr>
+        <w:tabs>
+          <w:tab w:val="left" w:pos="3075"/>
+        </w:tabs>
+      </w:pPr>
+      <w:r>
+        <w:rPr>
+          <w:b/>
+        </w:rPr>
+        <w:t>port 3001 –</w:t>
+      </w:r>
+      <w:r>
+        <w:t xml:space="preserve"> Porta de serviço</w:t>
+      </w:r>
+    </w:p>
+    <w:p>
+      <w:pPr>
+        <w:tabs>
+          <w:tab w:val="left" w:pos="3075"/>
+        </w:tabs>
+      </w:pPr>
+      <w:r>
+        <w:rPr>
+          <w:noProof/>
+          <w:lang w:eastAsia="pt-BR"/>
+        </w:rPr>
+        <w:drawing>
+          <wp:inline distT="0" distB="0" distL="0" distR="0">
+            <wp:extent cx="4734586" cy="3267531"/>
+            <wp:effectExtent l="0" t="0" r="8890" b="9525"/>
+            <wp:docPr id="67" name="Imagem 67"/>
+            <wp:cNvGraphicFramePr>
+              <a:graphicFrameLocks xmlns:a="http://schemas.openxmlformats.org/drawingml/2006/main" noChangeAspect="1"/>
+            </wp:cNvGraphicFramePr>
+            <a:graphic xmlns:a="http://schemas.openxmlformats.org/drawingml/2006/main">
+              <a:graphicData uri="http://schemas.openxmlformats.org/drawingml/2006/picture">
+                <pic:pic xmlns:pic="http://schemas.openxmlformats.org/drawingml/2006/picture">
+                  <pic:nvPicPr>
+                    <pic:cNvPr id="67" name="5986515.tmp"/>
+                    <pic:cNvPicPr/>
+                  </pic:nvPicPr>
+                  <pic:blipFill>
+                    <a:blip r:embed="rId88">
+                      <a:extLst>
+                        <a:ext uri="{28A0092B-C50C-407E-A947-70E740481C1C}">
+                          <a14:useLocalDpi xmlns:a14="http://schemas.microsoft.com/office/drawing/2010/main" val="0"/>
+                        </a:ext>
+                      </a:extLst>
+                    </a:blip>
+                    <a:stretch>
+                      <a:fillRect/>
+                    </a:stretch>
+                  </pic:blipFill>
+                  <pic:spPr>
+                    <a:xfrm>
+                      <a:off x="0" y="0"/>
+                      <a:ext cx="4734586" cy="3267531"/>
+                    </a:xfrm>
+                    <a:prstGeom prst="rect">
+                      <a:avLst/>
+                    </a:prstGeom>
+                  </pic:spPr>
+                </pic:pic>
+              </a:graphicData>
+            </a:graphic>
+          </wp:inline>
+        </w:drawing>
+      </w:r>
+    </w:p>
+    <w:p>
+      <w:pPr>
+        <w:tabs>
+          <w:tab w:val="left" w:pos="3075"/>
+        </w:tabs>
+      </w:pPr>
+      <w:r>
+        <w:t xml:space="preserve">Vamos startar com o comando abaixo dentro da pasta backend: </w:t>
+      </w:r>
+    </w:p>
+    <w:p>
+      <w:pPr>
+        <w:tabs>
+          <w:tab w:val="left" w:pos="3075"/>
+        </w:tabs>
+      </w:pPr>
+      <w:r>
+        <w:t>npm start</w:t>
+      </w:r>
+    </w:p>
+    <w:p>
+      <w:pPr>
+        <w:tabs>
+          <w:tab w:val="left" w:pos="3075"/>
+        </w:tabs>
+      </w:pPr>
+      <w:r>
+        <w:rPr>
+          <w:noProof/>
+          <w:lang w:eastAsia="pt-BR"/>
+        </w:rPr>
+        <w:lastRenderedPageBreak/>
+        <w:drawing>
+          <wp:inline distT="0" distB="0" distL="0" distR="0">
+            <wp:extent cx="5400040" cy="3533775"/>
+            <wp:effectExtent l="0" t="0" r="0" b="9525"/>
+            <wp:docPr id="56" name="Imagem 56"/>
+            <wp:cNvGraphicFramePr>
+              <a:graphicFrameLocks xmlns:a="http://schemas.openxmlformats.org/drawingml/2006/main" noChangeAspect="1"/>
+            </wp:cNvGraphicFramePr>
+            <a:graphic xmlns:a="http://schemas.openxmlformats.org/drawingml/2006/main">
+              <a:graphicData uri="http://schemas.openxmlformats.org/drawingml/2006/picture">
+                <pic:pic xmlns:pic="http://schemas.openxmlformats.org/drawingml/2006/picture">
+                  <pic:nvPicPr>
+                    <pic:cNvPr id="56" name="5748D1C.tmp"/>
+                    <pic:cNvPicPr/>
+                  </pic:nvPicPr>
+                  <pic:blipFill>
+                    <a:blip r:embed="rId89">
+                      <a:extLst>
+                        <a:ext uri="{28A0092B-C50C-407E-A947-70E740481C1C}">
+                          <a14:useLocalDpi xmlns:a14="http://schemas.microsoft.com/office/drawing/2010/main" val="0"/>
+                        </a:ext>
+                      </a:extLst>
+                    </a:blip>
+                    <a:stretch>
+                      <a:fillRect/>
+                    </a:stretch>
+                  </pic:blipFill>
+                  <pic:spPr>
+                    <a:xfrm>
+                      <a:off x="0" y="0"/>
+                      <a:ext cx="5400040" cy="3533775"/>
+                    </a:xfrm>
+                    <a:prstGeom prst="rect">
+                      <a:avLst/>
+                    </a:prstGeom>
+                  </pic:spPr>
+                </pic:pic>
+              </a:graphicData>
+            </a:graphic>
+          </wp:inline>
+        </w:drawing>
+      </w:r>
+    </w:p>
+    <w:p>
+      <w:pPr>
+        <w:tabs>
+          <w:tab w:val="left" w:pos="3075"/>
+        </w:tabs>
+      </w:pPr>
+      <w:r>
+        <w:t>Obs. Tive problemas e para resolver, reinstalei o json-server.</w:t>
+      </w:r>
+    </w:p>
+    <w:p>
+      <w:pPr>
+        <w:pStyle w:val="Ttulo1"/>
+      </w:pPr>
+      <w:r>
+        <w:t>Realizando testes</w:t>
+      </w:r>
+    </w:p>
+    <w:p>
+      <w:pPr>
+        <w:tabs>
+          <w:tab w:val="left" w:pos="3075"/>
+        </w:tabs>
+      </w:pPr>
+      <w:r>
+        <w:t xml:space="preserve">Vamos abrir o Postman com o atalho Shift + </w:t>
+      </w:r>
+      <w:r>
+        <w:t>Ctrl</w:t>
+      </w:r>
+      <w:r>
+        <w:t xml:space="preserve"> + P e digitar Postman</w:t>
+      </w:r>
+    </w:p>
+    <w:p>
+      <w:pPr>
+        <w:tabs>
+          <w:tab w:val="left" w:pos="3075"/>
+        </w:tabs>
+      </w:pPr>
+    </w:p>
+    <w:p>
+      <w:pPr>
+        <w:tabs>
+          <w:tab w:val="left" w:pos="3075"/>
+        </w:tabs>
+      </w:pPr>
+    </w:p>
+    <w:p>
+      <w:pPr>
+        <w:pStyle w:val="Ttulo1"/>
+      </w:pPr>
+      <w:r>
+        <w:lastRenderedPageBreak/>
         <w:t xml:space="preserve"> </w:t>
       </w:r>
+      <w:r>
+        <w:t>FrontEnd</w:t>
+      </w:r>
+    </w:p>
+    <w:p>
+      <w:pPr>
+        <w:pStyle w:val="Ttulo2"/>
+      </w:pPr>
+      <w:r>
+        <w:t>Árvore de Componentes</w:t>
+      </w:r>
+    </w:p>
+    <w:p>
+      <w:r>
+        <w:rPr>
+          <w:noProof/>
+          <w:lang w:eastAsia="pt-BR"/>
+        </w:rPr>
+        <w:drawing>
+          <wp:inline distT="0" distB="0" distL="0" distR="0">
+            <wp:extent cx="5391150" cy="2731135"/>
+            <wp:effectExtent l="0" t="0" r="0" b="0"/>
+            <wp:docPr id="68" name="Imagem 68"/>
+            <wp:cNvGraphicFramePr>
+              <a:graphicFrameLocks xmlns:a="http://schemas.openxmlformats.org/drawingml/2006/main" noChangeAspect="1"/>
+            </wp:cNvGraphicFramePr>
+            <a:graphic xmlns:a="http://schemas.openxmlformats.org/drawingml/2006/main">
+              <a:graphicData uri="http://schemas.openxmlformats.org/drawingml/2006/picture">
+                <pic:pic xmlns:pic="http://schemas.openxmlformats.org/drawingml/2006/picture">
+                  <pic:nvPicPr>
+                    <pic:cNvPr id="0" name="Picture 1"/>
+                    <pic:cNvPicPr>
+                      <a:picLocks noChangeAspect="1" noChangeArrowheads="1"/>
+                    </pic:cNvPicPr>
+                  </pic:nvPicPr>
+                  <pic:blipFill>
+                    <a:blip r:embed="rId90">
+                      <a:extLst>
+                        <a:ext uri="{28A0092B-C50C-407E-A947-70E740481C1C}">
+                          <a14:useLocalDpi xmlns:a14="http://schemas.microsoft.com/office/drawing/2010/main" val="0"/>
+                        </a:ext>
+                      </a:extLst>
+                    </a:blip>
+                    <a:srcRect/>
+                    <a:stretch>
+                      <a:fillRect/>
+                    </a:stretch>
+                  </pic:blipFill>
+                  <pic:spPr bwMode="auto">
+                    <a:xfrm>
+                      <a:off x="0" y="0"/>
+                      <a:ext cx="5391150" cy="2731135"/>
+                    </a:xfrm>
+                    <a:prstGeom prst="rect">
+                      <a:avLst/>
+                    </a:prstGeom>
+                    <a:noFill/>
+                    <a:ln>
+                      <a:noFill/>
+                    </a:ln>
+                  </pic:spPr>
+                </pic:pic>
+              </a:graphicData>
+            </a:graphic>
+          </wp:inline>
+        </w:drawing>
+      </w:r>
+    </w:p>
+    <w:p>
+      <w:pPr>
+        <w:pStyle w:val="Ttulo1"/>
+      </w:pPr>
+      <w:r>
+        <w:t>Conceitos essenciais do Angular</w:t>
+      </w:r>
+    </w:p>
+    <w:p>
+      <w:pPr>
+        <w:pStyle w:val="Ttulo1"/>
+      </w:pPr>
+      <w:r>
+        <w:t>main.ts</w:t>
+      </w:r>
+    </w:p>
+    <w:p>
+      <w:r>
+        <w:t>Inicianlização da APP</w:t>
+      </w:r>
+    </w:p>
+    <w:p>
+      <w:r>
+        <w:rPr>
+          <w:noProof/>
+          <w:lang w:eastAsia="pt-BR"/>
+        </w:rPr>
+        <w:drawing>
+          <wp:inline distT="0" distB="0" distL="0" distR="0">
+            <wp:extent cx="5400040" cy="4116705"/>
+            <wp:effectExtent l="0" t="0" r="0" b="0"/>
+            <wp:docPr id="88" name="Imagem 88"/>
+            <wp:cNvGraphicFramePr>
+              <a:graphicFrameLocks xmlns:a="http://schemas.openxmlformats.org/drawingml/2006/main" noChangeAspect="1"/>
+            </wp:cNvGraphicFramePr>
+            <a:graphic xmlns:a="http://schemas.openxmlformats.org/drawingml/2006/main">
+              <a:graphicData uri="http://schemas.openxmlformats.org/drawingml/2006/picture">
+                <pic:pic xmlns:pic="http://schemas.openxmlformats.org/drawingml/2006/picture">
+                  <pic:nvPicPr>
+                    <pic:cNvPr id="88" name="89C9D70.tmp"/>
+                    <pic:cNvPicPr/>
+                  </pic:nvPicPr>
+                  <pic:blipFill>
+                    <a:blip r:embed="rId91">
+                      <a:extLst>
+                        <a:ext uri="{28A0092B-C50C-407E-A947-70E740481C1C}">
+                          <a14:useLocalDpi xmlns:a14="http://schemas.microsoft.com/office/drawing/2010/main" val="0"/>
+                        </a:ext>
+                      </a:extLst>
+                    </a:blip>
+                    <a:stretch>
+                      <a:fillRect/>
+                    </a:stretch>
+                  </pic:blipFill>
+                  <pic:spPr>
+                    <a:xfrm>
+                      <a:off x="0" y="0"/>
+                      <a:ext cx="5400040" cy="4116705"/>
+                    </a:xfrm>
+                    <a:prstGeom prst="rect">
+                      <a:avLst/>
+                    </a:prstGeom>
+                  </pic:spPr>
+                </pic:pic>
+              </a:graphicData>
+            </a:graphic>
+          </wp:inline>
+        </w:drawing>
+      </w:r>
+    </w:p>
+    <w:p>
+      <w:pPr>
+        <w:pStyle w:val="Ttulo1"/>
+      </w:pPr>
+      <w:r>
+        <w:lastRenderedPageBreak/>
+        <w:t>O que é um Componente</w:t>
+      </w:r>
+    </w:p>
+    <w:p>
+      <w:r>
+        <w:t>Um pedaço em uma aplicação</w:t>
+      </w:r>
+    </w:p>
+    <w:p>
+      <w:r>
+        <w:rPr>
+          <w:noProof/>
+          <w:lang w:eastAsia="pt-BR"/>
+        </w:rPr>
+        <w:drawing>
+          <wp:inline distT="0" distB="0" distL="0" distR="0">
+            <wp:extent cx="5400040" cy="3597910"/>
+            <wp:effectExtent l="0" t="0" r="0" b="2540"/>
+            <wp:docPr id="86" name="Imagem 86"/>
+            <wp:cNvGraphicFramePr>
+              <a:graphicFrameLocks xmlns:a="http://schemas.openxmlformats.org/drawingml/2006/main" noChangeAspect="1"/>
+            </wp:cNvGraphicFramePr>
+            <a:graphic xmlns:a="http://schemas.openxmlformats.org/drawingml/2006/main">
+              <a:graphicData uri="http://schemas.openxmlformats.org/drawingml/2006/picture">
+                <pic:pic xmlns:pic="http://schemas.openxmlformats.org/drawingml/2006/picture">
+                  <pic:nvPicPr>
+                    <pic:cNvPr id="86" name="89CC8AA.tmp"/>
+                    <pic:cNvPicPr/>
+                  </pic:nvPicPr>
+                  <pic:blipFill>
+                    <a:blip r:embed="rId92">
+                      <a:extLst>
+                        <a:ext uri="{28A0092B-C50C-407E-A947-70E740481C1C}">
+                          <a14:useLocalDpi xmlns:a14="http://schemas.microsoft.com/office/drawing/2010/main" val="0"/>
+                        </a:ext>
+                      </a:extLst>
+                    </a:blip>
+                    <a:stretch>
+                      <a:fillRect/>
+                    </a:stretch>
+                  </pic:blipFill>
+                  <pic:spPr>
+                    <a:xfrm>
+                      <a:off x="0" y="0"/>
+                      <a:ext cx="5400040" cy="3597910"/>
+                    </a:xfrm>
+                    <a:prstGeom prst="rect">
+                      <a:avLst/>
+                    </a:prstGeom>
+                  </pic:spPr>
+                </pic:pic>
+              </a:graphicData>
+            </a:graphic>
+          </wp:inline>
+        </w:drawing>
+      </w:r>
+    </w:p>
+    <w:p>
+      <w:r>
+        <w:t>&lt;app-home&gt;&lt;/app-home&gt;</w:t>
+      </w:r>
+    </w:p>
+    <w:p>
+      <w:r>
+        <w:rPr>
+          <w:noProof/>
+          <w:lang w:eastAsia="pt-BR"/>
+        </w:rPr>
+        <w:drawing>
+          <wp:inline distT="0" distB="0" distL="0" distR="0">
+            <wp:extent cx="5400040" cy="3054985"/>
+            <wp:effectExtent l="0" t="0" r="0" b="0"/>
+            <wp:docPr id="85" name="Imagem 85"/>
+            <wp:cNvGraphicFramePr>
+              <a:graphicFrameLocks xmlns:a="http://schemas.openxmlformats.org/drawingml/2006/main" noChangeAspect="1"/>
+            </wp:cNvGraphicFramePr>
+            <a:graphic xmlns:a="http://schemas.openxmlformats.org/drawingml/2006/main">
+              <a:graphicData uri="http://schemas.openxmlformats.org/drawingml/2006/picture">
+                <pic:pic xmlns:pic="http://schemas.openxmlformats.org/drawingml/2006/picture">
+                  <pic:nvPicPr>
+                    <pic:cNvPr id="85" name="89C5AFA.tmp"/>
+                    <pic:cNvPicPr/>
+                  </pic:nvPicPr>
+                  <pic:blipFill>
+                    <a:blip r:embed="rId93">
+                      <a:extLst>
+                        <a:ext uri="{28A0092B-C50C-407E-A947-70E740481C1C}">
+                          <a14:useLocalDpi xmlns:a14="http://schemas.microsoft.com/office/drawing/2010/main" val="0"/>
+                        </a:ext>
+                      </a:extLst>
+                    </a:blip>
+                    <a:stretch>
+                      <a:fillRect/>
+                    </a:stretch>
+                  </pic:blipFill>
+                  <pic:spPr>
+                    <a:xfrm>
+                      <a:off x="0" y="0"/>
+                      <a:ext cx="5400040" cy="3054985"/>
+                    </a:xfrm>
+                    <a:prstGeom prst="rect">
+                      <a:avLst/>
+                    </a:prstGeom>
+                  </pic:spPr>
+                </pic:pic>
+              </a:graphicData>
+            </a:graphic>
+          </wp:inline>
+        </w:drawing>
+      </w:r>
+    </w:p>
+    <w:p>
+      <w:pPr>
+        <w:pStyle w:val="Ttulo1"/>
+      </w:pPr>
+      <w:r>
+        <w:lastRenderedPageBreak/>
+        <w:t>Organização Usando Módulo</w:t>
+      </w:r>
+    </w:p>
+    <w:p>
+      <w:r>
+        <w:rPr>
+          <w:noProof/>
+          <w:lang w:eastAsia="pt-BR"/>
+        </w:rPr>
+        <w:drawing>
+          <wp:inline distT="0" distB="0" distL="0" distR="0">
+            <wp:extent cx="5400040" cy="2978150"/>
+            <wp:effectExtent l="0" t="0" r="0" b="0"/>
+            <wp:docPr id="84" name="Imagem 84"/>
+            <wp:cNvGraphicFramePr>
+              <a:graphicFrameLocks xmlns:a="http://schemas.openxmlformats.org/drawingml/2006/main" noChangeAspect="1"/>
+            </wp:cNvGraphicFramePr>
+            <a:graphic xmlns:a="http://schemas.openxmlformats.org/drawingml/2006/main">
+              <a:graphicData uri="http://schemas.openxmlformats.org/drawingml/2006/picture">
+                <pic:pic xmlns:pic="http://schemas.openxmlformats.org/drawingml/2006/picture">
+                  <pic:nvPicPr>
+                    <pic:cNvPr id="84" name="89CB340.tmp"/>
+                    <pic:cNvPicPr/>
+                  </pic:nvPicPr>
+                  <pic:blipFill>
+                    <a:blip r:embed="rId94">
+                      <a:extLst>
+                        <a:ext uri="{28A0092B-C50C-407E-A947-70E740481C1C}">
+                          <a14:useLocalDpi xmlns:a14="http://schemas.microsoft.com/office/drawing/2010/main" val="0"/>
+                        </a:ext>
+                      </a:extLst>
+                    </a:blip>
+                    <a:stretch>
+                      <a:fillRect/>
+                    </a:stretch>
+                  </pic:blipFill>
+                  <pic:spPr>
+                    <a:xfrm>
+                      <a:off x="0" y="0"/>
+                      <a:ext cx="5400040" cy="2978150"/>
+                    </a:xfrm>
+                    <a:prstGeom prst="rect">
+                      <a:avLst/>
+                    </a:prstGeom>
+                  </pic:spPr>
+                </pic:pic>
+              </a:graphicData>
+            </a:graphic>
+          </wp:inline>
+        </w:drawing>
+      </w:r>
+    </w:p>
+    <w:p>
+      <w:r>
+        <w:t>Pode ser dividido em vários módulos</w:t>
+      </w:r>
+    </w:p>
+    <w:p>
+      <w:r>
+        <w:rPr>
+          <w:noProof/>
+          <w:lang w:eastAsia="pt-BR"/>
+        </w:rPr>
+        <w:drawing>
+          <wp:inline distT="0" distB="0" distL="0" distR="0">
+            <wp:extent cx="5400040" cy="2152650"/>
+            <wp:effectExtent l="0" t="0" r="0" b="0"/>
+            <wp:docPr id="83" name="Imagem 83"/>
+            <wp:cNvGraphicFramePr>
+              <a:graphicFrameLocks xmlns:a="http://schemas.openxmlformats.org/drawingml/2006/main" noChangeAspect="1"/>
+            </wp:cNvGraphicFramePr>
+            <a:graphic xmlns:a="http://schemas.openxmlformats.org/drawingml/2006/main">
+              <a:graphicData uri="http://schemas.openxmlformats.org/drawingml/2006/picture">
+                <pic:pic xmlns:pic="http://schemas.openxmlformats.org/drawingml/2006/picture">
+                  <pic:nvPicPr>
+                    <pic:cNvPr id="83" name="89C4A05.tmp"/>
+                    <pic:cNvPicPr/>
+                  </pic:nvPicPr>
+                  <pic:blipFill>
+                    <a:blip r:embed="rId95">
+                      <a:extLst>
+                        <a:ext uri="{28A0092B-C50C-407E-A947-70E740481C1C}">
+                          <a14:useLocalDpi xmlns:a14="http://schemas.microsoft.com/office/drawing/2010/main" val="0"/>
+                        </a:ext>
+                      </a:extLst>
+                    </a:blip>
+                    <a:stretch>
+                      <a:fillRect/>
+                    </a:stretch>
+                  </pic:blipFill>
+                  <pic:spPr>
+                    <a:xfrm>
+                      <a:off x="0" y="0"/>
+                      <a:ext cx="5400040" cy="2152650"/>
+                    </a:xfrm>
+                    <a:prstGeom prst="rect">
+                      <a:avLst/>
+                    </a:prstGeom>
+                  </pic:spPr>
+                </pic:pic>
+              </a:graphicData>
+            </a:graphic>
+          </wp:inline>
+        </w:drawing>
+      </w:r>
+    </w:p>
+    <w:p>
+      <w:r>
+        <w:t xml:space="preserve">O coponente H é o único componente que </w:t>
+      </w:r>
+      <w:r>
+        <w:t xml:space="preserve">só </w:t>
+      </w:r>
+      <w:r>
+        <w:t xml:space="preserve">pode ser </w:t>
+      </w:r>
+      <w:r>
+        <w:t xml:space="preserve">visualizado dentro do </w:t>
+      </w:r>
+      <w:r>
+        <w:t xml:space="preserve">próprio </w:t>
+      </w:r>
+      <w:r>
+        <w:t>módulo, pois é o único que está relacionado apenas com um outro componente (G) estando no mesmo módulo.</w:t>
+      </w:r>
+    </w:p>
+    <w:p>
+      <w:r>
+        <w:t xml:space="preserve">No exemplo, o componente H, poderia representar o módulo do RH ou do FINANCEIRO. Ou seja, possui informações que dizem a respeito apenas àquele módulo. </w:t>
+      </w:r>
+    </w:p>
+    <w:p>
+      <w:r>
+        <w:t xml:space="preserve">Todos os outros componentes precisam estar acessíveis para outros módulos. </w:t>
+      </w:r>
+    </w:p>
+    <w:p>
+      <w:r>
+        <w:rPr>
+          <w:noProof/>
+          <w:lang w:eastAsia="pt-BR"/>
+        </w:rPr>
+        <w:lastRenderedPageBreak/>
+        <w:drawing>
+          <wp:inline distT="0" distB="0" distL="0" distR="0">
+            <wp:extent cx="5400040" cy="2131695"/>
+            <wp:effectExtent l="0" t="0" r="0" b="1905"/>
+            <wp:docPr id="82" name="Imagem 82"/>
+            <wp:cNvGraphicFramePr>
+              <a:graphicFrameLocks xmlns:a="http://schemas.openxmlformats.org/drawingml/2006/main" noChangeAspect="1"/>
+            </wp:cNvGraphicFramePr>
+            <a:graphic xmlns:a="http://schemas.openxmlformats.org/drawingml/2006/main">
+              <a:graphicData uri="http://schemas.openxmlformats.org/drawingml/2006/picture">
+                <pic:pic xmlns:pic="http://schemas.openxmlformats.org/drawingml/2006/picture">
+                  <pic:nvPicPr>
+                    <pic:cNvPr id="82" name="89CCB10.tmp"/>
+                    <pic:cNvPicPr/>
+                  </pic:nvPicPr>
+                  <pic:blipFill>
+                    <a:blip r:embed="rId96">
+                      <a:extLst>
+                        <a:ext uri="{28A0092B-C50C-407E-A947-70E740481C1C}">
+                          <a14:useLocalDpi xmlns:a14="http://schemas.microsoft.com/office/drawing/2010/main" val="0"/>
+                        </a:ext>
+                      </a:extLst>
+                    </a:blip>
+                    <a:stretch>
+                      <a:fillRect/>
+                    </a:stretch>
+                  </pic:blipFill>
+                  <pic:spPr>
+                    <a:xfrm>
+                      <a:off x="0" y="0"/>
+                      <a:ext cx="5400040" cy="2131695"/>
+                    </a:xfrm>
+                    <a:prstGeom prst="rect">
+                      <a:avLst/>
+                    </a:prstGeom>
+                  </pic:spPr>
+                </pic:pic>
+              </a:graphicData>
+            </a:graphic>
+          </wp:inline>
+        </w:drawing>
+      </w:r>
+    </w:p>
+    <w:p>
+      <w:pPr>
+        <w:pStyle w:val="Ttulo1"/>
+      </w:pPr>
+      <w:r>
+        <w:t>Atributos de um módulo</w:t>
+      </w:r>
+    </w:p>
+    <w:p>
+      <w:r>
+        <w:t>Exemplos de atributos de um módulo</w:t>
+      </w:r>
+    </w:p>
+    <w:p>
+      <w:r>
+        <w:rPr>
+          <w:noProof/>
+          <w:lang w:eastAsia="pt-BR"/>
+        </w:rPr>
+        <w:drawing>
+          <wp:inline distT="0" distB="0" distL="0" distR="0">
+            <wp:extent cx="5400040" cy="3223895"/>
+            <wp:effectExtent l="0" t="0" r="0" b="0"/>
+            <wp:docPr id="81" name="Imagem 81"/>
+            <wp:cNvGraphicFramePr>
+              <a:graphicFrameLocks xmlns:a="http://schemas.openxmlformats.org/drawingml/2006/main" noChangeAspect="1"/>
+            </wp:cNvGraphicFramePr>
+            <a:graphic xmlns:a="http://schemas.openxmlformats.org/drawingml/2006/main">
+              <a:graphicData uri="http://schemas.openxmlformats.org/drawingml/2006/picture">
+                <pic:pic xmlns:pic="http://schemas.openxmlformats.org/drawingml/2006/picture">
+                  <pic:nvPicPr>
+                    <pic:cNvPr id="81" name="89C8C27.tmp"/>
+                    <pic:cNvPicPr/>
+                  </pic:nvPicPr>
+                  <pic:blipFill>
+                    <a:blip r:embed="rId97">
+                      <a:extLst>
+                        <a:ext uri="{28A0092B-C50C-407E-A947-70E740481C1C}">
+                          <a14:useLocalDpi xmlns:a14="http://schemas.microsoft.com/office/drawing/2010/main" val="0"/>
+                        </a:ext>
+                      </a:extLst>
+                    </a:blip>
+                    <a:stretch>
+                      <a:fillRect/>
+                    </a:stretch>
+                  </pic:blipFill>
+                  <pic:spPr>
+                    <a:xfrm>
+                      <a:off x="0" y="0"/>
+                      <a:ext cx="5400040" cy="3223895"/>
+                    </a:xfrm>
+                    <a:prstGeom prst="rect">
+                      <a:avLst/>
+                    </a:prstGeom>
+                  </pic:spPr>
+                </pic:pic>
+              </a:graphicData>
+            </a:graphic>
+          </wp:inline>
+        </w:drawing>
+      </w:r>
+    </w:p>
+    <w:p>
+      <w:r>
+        <w:t>Dentro de um módulo teremos cinco atributos: Declarations, Imports, Exports, Providers e Bootstrap</w:t>
+      </w:r>
+    </w:p>
+    <w:p>
+      <w:r>
+        <w:rPr>
+          <w:b/>
+        </w:rPr>
+        <w:t>Exports</w:t>
+      </w:r>
+      <w:r>
+        <w:t xml:space="preserve">: </w:t>
+      </w:r>
+      <w:r>
+        <w:t>Todos o</w:t>
+      </w:r>
+      <w:r>
+        <w:t>s componentes</w:t>
+      </w:r>
+      <w:r>
+        <w:t>, diretirvas e pipes</w:t>
+      </w:r>
+      <w:r>
+        <w:t xml:space="preserve"> que preci</w:t>
+      </w:r>
+      <w:r>
+        <w:t>sarem</w:t>
+      </w:r>
+      <w:r>
+        <w:t xml:space="preserve"> estar visíveis fora do módulo, precisam </w:t>
+      </w:r>
+      <w:r>
+        <w:t>ser</w:t>
+      </w:r>
+      <w:r>
+        <w:t xml:space="preserve"> </w:t>
+      </w:r>
+      <w:r>
+        <w:t xml:space="preserve">replicados </w:t>
+      </w:r>
+      <w:r>
+        <w:t>no atributo E</w:t>
+      </w:r>
+      <w:r>
+        <w:t>xports.</w:t>
+      </w:r>
+    </w:p>
+    <w:p>
+      <w:r>
+        <w:rPr>
+          <w:b/>
+        </w:rPr>
+        <w:t>Imports</w:t>
+      </w:r>
+      <w:r>
+        <w:t xml:space="preserve"> Todos os módulos necessários. Ou seja, qualquer módulo necessário por esse módulo, será relacionado pelo componente imports. </w:t>
+      </w:r>
+      <w:r>
+        <w:t>Esses imposts podem ser outros módulos da sua própria aplicação ou outros módulos como uma biblioteca de componentes visuais.</w:t>
+      </w:r>
+    </w:p>
+    <w:p>
+      <w:r>
+        <w:rPr>
+          <w:b/>
+        </w:rPr>
+        <w:lastRenderedPageBreak/>
+        <w:t>Providers</w:t>
+      </w:r>
+      <w:r>
+        <w:t>: São os Services</w:t>
+      </w:r>
+    </w:p>
+    <w:p>
+      <w:r>
+        <w:rPr>
+          <w:b/>
+        </w:rPr>
+        <w:t>Bootstrap</w:t>
+      </w:r>
+      <w:r>
+        <w:t>: Será onde definimos os componentes que serão carregados naquele módulo</w:t>
+      </w:r>
+      <w:r>
+        <w:t>.</w:t>
+      </w:r>
+      <w:r>
+        <w:t xml:space="preserve"> O componente Bootstrap é necessário apenas no módulo que irá inicializar a aplicação</w:t>
+      </w:r>
+      <w:r>
+        <w:t xml:space="preserve"> (APP Module)</w:t>
+      </w:r>
+      <w:r>
+        <w:t xml:space="preserve">. </w:t>
+      </w:r>
+    </w:p>
+    <w:p>
+      <w:pPr>
+        <w:pStyle w:val="Ttulo1"/>
+      </w:pPr>
+      <w:r>
+        <w:t>Organização Usando Módulo</w:t>
+      </w:r>
+    </w:p>
+    <w:p>
+      <w:r>
+        <w:rPr>
+          <w:noProof/>
+          <w:lang w:eastAsia="pt-BR"/>
+        </w:rPr>
+        <w:drawing>
+          <wp:inline distT="0" distB="0" distL="0" distR="0">
+            <wp:extent cx="5400040" cy="3767455"/>
+            <wp:effectExtent l="0" t="0" r="0" b="4445"/>
+            <wp:docPr id="80" name="Imagem 80"/>
+            <wp:cNvGraphicFramePr>
+              <a:graphicFrameLocks xmlns:a="http://schemas.openxmlformats.org/drawingml/2006/main" noChangeAspect="1"/>
+            </wp:cNvGraphicFramePr>
+            <a:graphic xmlns:a="http://schemas.openxmlformats.org/drawingml/2006/main">
+              <a:graphicData uri="http://schemas.openxmlformats.org/drawingml/2006/picture">
+                <pic:pic xmlns:pic="http://schemas.openxmlformats.org/drawingml/2006/picture">
+                  <pic:nvPicPr>
+                    <pic:cNvPr id="80" name="89CC068.tmp"/>
+                    <pic:cNvPicPr/>
+                  </pic:nvPicPr>
+                  <pic:blipFill>
+                    <a:blip r:embed="rId98">
+                      <a:extLst>
+                        <a:ext uri="{28A0092B-C50C-407E-A947-70E740481C1C}">
+                          <a14:useLocalDpi xmlns:a14="http://schemas.microsoft.com/office/drawing/2010/main" val="0"/>
+                        </a:ext>
+                      </a:extLst>
+                    </a:blip>
+                    <a:stretch>
+                      <a:fillRect/>
+                    </a:stretch>
+                  </pic:blipFill>
+                  <pic:spPr>
+                    <a:xfrm>
+                      <a:off x="0" y="0"/>
+                      <a:ext cx="5400040" cy="3767455"/>
+                    </a:xfrm>
+                    <a:prstGeom prst="rect">
+                      <a:avLst/>
+                    </a:prstGeom>
+                  </pic:spPr>
+                </pic:pic>
+              </a:graphicData>
+            </a:graphic>
+          </wp:inline>
+        </w:drawing>
+      </w:r>
+    </w:p>
+    <w:p>
+      <w:r>
+        <w:t xml:space="preserve">O AppModule não precisa exportar nada, ele importa os outros módulos. </w:t>
+      </w:r>
+    </w:p>
+    <w:p/>
+    <w:p>
+      <w:pPr>
+        <w:spacing w:line="259" w:lineRule="auto"/>
+        <w:jc w:val="left"/>
+        <w:rPr>
+          <w:rFonts w:eastAsiaTheme="majorEastAsia" w:cstheme="majorBidi"/>
+          <w:b/>
+          <w:color w:val="000000" w:themeColor="text1"/>
+          <w:sz w:val="28"/>
+          <w:szCs w:val="32"/>
+        </w:rPr>
+      </w:pPr>
+      <w:r>
+        <w:br w:type="page"/>
+      </w:r>
+    </w:p>
+    <w:p>
+      <w:pPr>
+        <w:pStyle w:val="Ttulo1"/>
+      </w:pPr>
+      <w:r>
+        <w:lastRenderedPageBreak/>
+        <w:t>Criando APP com o Angular CLI</w:t>
+      </w:r>
+    </w:p>
+    <w:p>
+      <w:pPr>
+        <w:pStyle w:val="Ttulo2"/>
+      </w:pPr>
+      <w:r>
+        <w:t>CLI</w:t>
+      </w:r>
+      <w:r>
+        <w:t xml:space="preserve"> Command Line Interface</w:t>
+      </w:r>
+    </w:p>
+    <w:p>
+      <w:r>
+        <w:t xml:space="preserve">Instalando uma dependência no Node, essa dependência irá criar no Node um command, para que daí, possamos criar nosso projeto, componentes e módulos.  </w:t>
+      </w:r>
+    </w:p>
+    <w:p>
+      <w:r>
+        <w:t>No prompt de comando, navegue até o diretório do seu projeto e digite o comando:</w:t>
+      </w:r>
+    </w:p>
+    <w:p>
+      <w:r>
+        <w:t>npm i –g @angular/cli</w:t>
+      </w:r>
+    </w:p>
+    <w:p>
+      <w:r>
+        <w:t>i – de install</w:t>
+      </w:r>
+    </w:p>
+    <w:p>
+      <w:r>
+        <w:t xml:space="preserve">g – de global </w:t>
+      </w:r>
+    </w:p>
+    <w:p>
+      <w:r>
+        <w:t>@angluar/cli – comand line interface para uso do angular</w:t>
+      </w:r>
+    </w:p>
+    <w:p>
+      <w:r>
+        <w:rPr>
+          <w:noProof/>
+          <w:lang w:eastAsia="pt-BR"/>
+        </w:rPr>
+        <w:drawing>
+          <wp:inline distT="0" distB="0" distL="0" distR="0">
+            <wp:extent cx="5400040" cy="1529080"/>
+            <wp:effectExtent l="0" t="0" r="0" b="0"/>
+            <wp:docPr id="89" name="Imagem 89"/>
+            <wp:cNvGraphicFramePr>
+              <a:graphicFrameLocks xmlns:a="http://schemas.openxmlformats.org/drawingml/2006/main" noChangeAspect="1"/>
+            </wp:cNvGraphicFramePr>
+            <a:graphic xmlns:a="http://schemas.openxmlformats.org/drawingml/2006/main">
+              <a:graphicData uri="http://schemas.openxmlformats.org/drawingml/2006/picture">
+                <pic:pic xmlns:pic="http://schemas.openxmlformats.org/drawingml/2006/picture">
+                  <pic:nvPicPr>
+                    <pic:cNvPr id="89" name="89C5A6B.tmp"/>
+                    <pic:cNvPicPr/>
+                  </pic:nvPicPr>
+                  <pic:blipFill>
+                    <a:blip r:embed="rId99">
+                      <a:extLst>
+                        <a:ext uri="{28A0092B-C50C-407E-A947-70E740481C1C}">
+                          <a14:useLocalDpi xmlns:a14="http://schemas.microsoft.com/office/drawing/2010/main" val="0"/>
+                        </a:ext>
+                      </a:extLst>
+                    </a:blip>
+                    <a:stretch>
+                      <a:fillRect/>
+                    </a:stretch>
+                  </pic:blipFill>
+                  <pic:spPr>
+                    <a:xfrm>
+                      <a:off x="0" y="0"/>
+                      <a:ext cx="5400040" cy="1529080"/>
+                    </a:xfrm>
+                    <a:prstGeom prst="rect">
+                      <a:avLst/>
+                    </a:prstGeom>
+                  </pic:spPr>
+                </pic:pic>
+              </a:graphicData>
+            </a:graphic>
+          </wp:inline>
+        </w:drawing>
+      </w:r>
+    </w:p>
+    <w:p>
+      <w:r>
+        <w:t xml:space="preserve">Como o meu projeto será público, vou dar permissões digitando Y e pressionando a tecla Enter do teclado. </w:t>
+      </w:r>
+    </w:p>
+    <w:p>
+      <w:r>
+        <w:rPr>
+          <w:noProof/>
+          <w:lang w:eastAsia="pt-BR"/>
+        </w:rPr>
+        <w:drawing>
+          <wp:inline distT="0" distB="0" distL="0" distR="0">
+            <wp:extent cx="5400040" cy="1801495"/>
+            <wp:effectExtent l="0" t="0" r="0" b="8255"/>
+            <wp:docPr id="90" name="Imagem 90"/>
+            <wp:cNvGraphicFramePr>
+              <a:graphicFrameLocks xmlns:a="http://schemas.openxmlformats.org/drawingml/2006/main" noChangeAspect="1"/>
+            </wp:cNvGraphicFramePr>
+            <a:graphic xmlns:a="http://schemas.openxmlformats.org/drawingml/2006/main">
+              <a:graphicData uri="http://schemas.openxmlformats.org/drawingml/2006/picture">
+                <pic:pic xmlns:pic="http://schemas.openxmlformats.org/drawingml/2006/picture">
+                  <pic:nvPicPr>
+                    <pic:cNvPr id="90" name="89CCCAF.tmp"/>
+                    <pic:cNvPicPr/>
+                  </pic:nvPicPr>
+                  <pic:blipFill>
+                    <a:blip r:embed="rId100">
+                      <a:extLst>
+                        <a:ext uri="{28A0092B-C50C-407E-A947-70E740481C1C}">
+                          <a14:useLocalDpi xmlns:a14="http://schemas.microsoft.com/office/drawing/2010/main" val="0"/>
+                        </a:ext>
+                      </a:extLst>
+                    </a:blip>
+                    <a:stretch>
+                      <a:fillRect/>
+                    </a:stretch>
+                  </pic:blipFill>
+                  <pic:spPr>
+                    <a:xfrm>
+                      <a:off x="0" y="0"/>
+                      <a:ext cx="5400040" cy="1801495"/>
+                    </a:xfrm>
+                    <a:prstGeom prst="rect">
+                      <a:avLst/>
+                    </a:prstGeom>
+                  </pic:spPr>
+                </pic:pic>
+              </a:graphicData>
+            </a:graphic>
+          </wp:inline>
+        </w:drawing>
+      </w:r>
+    </w:p>
+    <w:p>
+      <w:r>
+        <w:t>Pronto:</w:t>
+      </w:r>
+    </w:p>
+    <w:p>
+      <w:r>
+        <w:rPr>
+          <w:noProof/>
+          <w:lang w:eastAsia="pt-BR"/>
+        </w:rPr>
+        <w:lastRenderedPageBreak/>
+        <w:drawing>
+          <wp:inline distT="0" distB="0" distL="0" distR="0">
+            <wp:extent cx="5400040" cy="1801495"/>
+            <wp:effectExtent l="0" t="0" r="0" b="8255"/>
+            <wp:docPr id="91" name="Imagem 91"/>
+            <wp:cNvGraphicFramePr>
+              <a:graphicFrameLocks xmlns:a="http://schemas.openxmlformats.org/drawingml/2006/main" noChangeAspect="1"/>
+            </wp:cNvGraphicFramePr>
+            <a:graphic xmlns:a="http://schemas.openxmlformats.org/drawingml/2006/main">
+              <a:graphicData uri="http://schemas.openxmlformats.org/drawingml/2006/picture">
+                <pic:pic xmlns:pic="http://schemas.openxmlformats.org/drawingml/2006/picture">
+                  <pic:nvPicPr>
+                    <pic:cNvPr id="91" name="89C34B1.tmp"/>
+                    <pic:cNvPicPr/>
+                  </pic:nvPicPr>
+                  <pic:blipFill>
+                    <a:blip r:embed="rId101">
+                      <a:extLst>
+                        <a:ext uri="{28A0092B-C50C-407E-A947-70E740481C1C}">
+                          <a14:useLocalDpi xmlns:a14="http://schemas.microsoft.com/office/drawing/2010/main" val="0"/>
+                        </a:ext>
+                      </a:extLst>
+                    </a:blip>
+                    <a:stretch>
+                      <a:fillRect/>
+                    </a:stretch>
+                  </pic:blipFill>
+                  <pic:spPr>
+                    <a:xfrm>
+                      <a:off x="0" y="0"/>
+                      <a:ext cx="5400040" cy="1801495"/>
+                    </a:xfrm>
+                    <a:prstGeom prst="rect">
+                      <a:avLst/>
+                    </a:prstGeom>
+                  </pic:spPr>
+                </pic:pic>
+              </a:graphicData>
+            </a:graphic>
+          </wp:inline>
+        </w:drawing>
+      </w:r>
+    </w:p>
+    <w:p>
+      <w:r>
+        <w:t xml:space="preserve">O comando ng lista um help para outros comandos </w:t>
+      </w:r>
+    </w:p>
+    <w:p>
+      <w:r>
+        <w:rPr>
+          <w:noProof/>
+          <w:lang w:eastAsia="pt-BR"/>
+        </w:rPr>
+        <w:drawing>
+          <wp:inline distT="0" distB="0" distL="0" distR="0">
+            <wp:extent cx="5400040" cy="2395855"/>
+            <wp:effectExtent l="0" t="0" r="0" b="4445"/>
+            <wp:docPr id="92" name="Imagem 92"/>
+            <wp:cNvGraphicFramePr>
+              <a:graphicFrameLocks xmlns:a="http://schemas.openxmlformats.org/drawingml/2006/main" noChangeAspect="1"/>
+            </wp:cNvGraphicFramePr>
+            <a:graphic xmlns:a="http://schemas.openxmlformats.org/drawingml/2006/main">
+              <a:graphicData uri="http://schemas.openxmlformats.org/drawingml/2006/picture">
+                <pic:pic xmlns:pic="http://schemas.openxmlformats.org/drawingml/2006/picture">
+                  <pic:nvPicPr>
+                    <pic:cNvPr id="92" name="89CEA32.tmp"/>
+                    <pic:cNvPicPr/>
+                  </pic:nvPicPr>
+                  <pic:blipFill>
+                    <a:blip r:embed="rId102" cstate="print">
+                      <a:extLst>
+                        <a:ext uri="{28A0092B-C50C-407E-A947-70E740481C1C}">
+                          <a14:useLocalDpi xmlns:a14="http://schemas.microsoft.com/office/drawing/2010/main" val="0"/>
+                        </a:ext>
+                      </a:extLst>
+                    </a:blip>
+                    <a:stretch>
+                      <a:fillRect/>
+                    </a:stretch>
+                  </pic:blipFill>
+                  <pic:spPr>
+                    <a:xfrm>
+                      <a:off x="0" y="0"/>
+                      <a:ext cx="5400040" cy="2395855"/>
+                    </a:xfrm>
+                    <a:prstGeom prst="rect">
+                      <a:avLst/>
+                    </a:prstGeom>
+                  </pic:spPr>
+                </pic:pic>
+              </a:graphicData>
+            </a:graphic>
+          </wp:inline>
+        </w:drawing>
+      </w:r>
+    </w:p>
+    <w:p>
+      <w:r>
+        <w:t>Agora digite o comando abaixo para criar um projeto</w:t>
+      </w:r>
+    </w:p>
+    <w:p>
+      <w:r>
+        <w:t>ng new frontend --</w:t>
+      </w:r>
+      <w:r>
+        <w:t>-</w:t>
+      </w:r>
+      <w:r>
+        <w:t>minimal</w:t>
+      </w:r>
+    </w:p>
+    <w:p>
+      <w:r>
+        <w:t>frontend será o nome do meu projeto</w:t>
+      </w:r>
+    </w:p>
+    <w:p>
+      <w:r>
+        <w:t>-</w:t>
+      </w:r>
+      <w:r>
+        <w:t>-</w:t>
+      </w:r>
+      <w:r>
+        <w:t xml:space="preserve">minimal é uma fleg que retira alguns componentes desnecessários. </w:t>
+      </w:r>
+    </w:p>
+    <w:p>
+      <w:r>
+        <w:t>Ele irá fazer duas perguntas. A primeira é se vamos querer colocar a parte de rotas. Vamos dar um Y para confirmar e pressione Enter</w:t>
+      </w:r>
+    </w:p>
+    <w:p>
+      <w:r>
+        <w:rPr>
+          <w:noProof/>
+          <w:lang w:eastAsia="pt-BR"/>
+        </w:rPr>
+        <w:lastRenderedPageBreak/>
+        <w:drawing>
+          <wp:inline distT="0" distB="0" distL="0" distR="0">
+            <wp:extent cx="5400040" cy="2395855"/>
+            <wp:effectExtent l="0" t="0" r="0" b="4445"/>
+            <wp:docPr id="93" name="Imagem 93"/>
+            <wp:cNvGraphicFramePr>
+              <a:graphicFrameLocks xmlns:a="http://schemas.openxmlformats.org/drawingml/2006/main" noChangeAspect="1"/>
+            </wp:cNvGraphicFramePr>
+            <a:graphic xmlns:a="http://schemas.openxmlformats.org/drawingml/2006/main">
+              <a:graphicData uri="http://schemas.openxmlformats.org/drawingml/2006/picture">
+                <pic:pic xmlns:pic="http://schemas.openxmlformats.org/drawingml/2006/picture">
+                  <pic:nvPicPr>
+                    <pic:cNvPr id="93" name="89C1FAC.tmp"/>
+                    <pic:cNvPicPr/>
+                  </pic:nvPicPr>
+                  <pic:blipFill>
+                    <a:blip r:embed="rId103" cstate="print">
+                      <a:extLst>
+                        <a:ext uri="{28A0092B-C50C-407E-A947-70E740481C1C}">
+                          <a14:useLocalDpi xmlns:a14="http://schemas.microsoft.com/office/drawing/2010/main" val="0"/>
+                        </a:ext>
+                      </a:extLst>
+                    </a:blip>
+                    <a:stretch>
+                      <a:fillRect/>
+                    </a:stretch>
+                  </pic:blipFill>
+                  <pic:spPr>
+                    <a:xfrm>
+                      <a:off x="0" y="0"/>
+                      <a:ext cx="5400040" cy="2395855"/>
+                    </a:xfrm>
+                    <a:prstGeom prst="rect">
+                      <a:avLst/>
+                    </a:prstGeom>
+                  </pic:spPr>
+                </pic:pic>
+              </a:graphicData>
+            </a:graphic>
+          </wp:inline>
+        </w:drawing>
+      </w:r>
+    </w:p>
+    <w:p>
+      <w:r>
+        <w:t xml:space="preserve">A segunda pergunta é se vamos querer utilizar o CSS, SCSS, Sass ou Less. Vamos utilizar o CSS </w:t>
+      </w:r>
+      <w:r>
+        <w:t xml:space="preserve">puro </w:t>
+      </w:r>
+      <w:r>
+        <w:t xml:space="preserve">mesmo. Caso ele não esteja selecionado, podemos utilizar a seta do mouse para cima ou para baixo e pressionar a tecla Enter para escolher. </w:t>
+      </w:r>
+    </w:p>
+    <w:p>
+      <w:r>
+        <w:rPr>
+          <w:noProof/>
+          <w:lang w:eastAsia="pt-BR"/>
+        </w:rPr>
+        <w:drawing>
+          <wp:inline distT="0" distB="0" distL="0" distR="0">
+            <wp:extent cx="5400040" cy="2202815"/>
+            <wp:effectExtent l="0" t="0" r="0" b="6985"/>
+            <wp:docPr id="94" name="Imagem 94"/>
+            <wp:cNvGraphicFramePr>
+              <a:graphicFrameLocks xmlns:a="http://schemas.openxmlformats.org/drawingml/2006/main" noChangeAspect="1"/>
+            </wp:cNvGraphicFramePr>
+            <a:graphic xmlns:a="http://schemas.openxmlformats.org/drawingml/2006/main">
+              <a:graphicData uri="http://schemas.openxmlformats.org/drawingml/2006/picture">
+                <pic:pic xmlns:pic="http://schemas.openxmlformats.org/drawingml/2006/picture">
+                  <pic:nvPicPr>
+                    <pic:cNvPr id="94" name="89CBD08.tmp"/>
+                    <pic:cNvPicPr/>
+                  </pic:nvPicPr>
+                  <pic:blipFill>
+                    <a:blip r:embed="rId104">
+                      <a:extLst>
+                        <a:ext uri="{28A0092B-C50C-407E-A947-70E740481C1C}">
+                          <a14:useLocalDpi xmlns:a14="http://schemas.microsoft.com/office/drawing/2010/main" val="0"/>
+                        </a:ext>
+                      </a:extLst>
+                    </a:blip>
+                    <a:stretch>
+                      <a:fillRect/>
+                    </a:stretch>
+                  </pic:blipFill>
+                  <pic:spPr>
+                    <a:xfrm>
+                      <a:off x="0" y="0"/>
+                      <a:ext cx="5400040" cy="2202815"/>
+                    </a:xfrm>
+                    <a:prstGeom prst="rect">
+                      <a:avLst/>
+                    </a:prstGeom>
+                  </pic:spPr>
+                </pic:pic>
+              </a:graphicData>
+            </a:graphic>
+          </wp:inline>
+        </w:drawing>
+      </w:r>
+    </w:p>
+    <w:p>
+      <w:r>
+        <w:t>Aguarde a instalação:</w:t>
+      </w:r>
+    </w:p>
+    <w:p>
+      <w:r>
+        <w:rPr>
+          <w:noProof/>
+          <w:lang w:eastAsia="pt-BR"/>
+        </w:rPr>
+        <w:lastRenderedPageBreak/>
+        <w:drawing>
+          <wp:inline distT="0" distB="0" distL="0" distR="0">
+            <wp:extent cx="5400040" cy="4902200"/>
+            <wp:effectExtent l="0" t="0" r="0" b="0"/>
+            <wp:docPr id="95" name="Imagem 95"/>
+            <wp:cNvGraphicFramePr>
+              <a:graphicFrameLocks xmlns:a="http://schemas.openxmlformats.org/drawingml/2006/main" noChangeAspect="1"/>
+            </wp:cNvGraphicFramePr>
+            <a:graphic xmlns:a="http://schemas.openxmlformats.org/drawingml/2006/main">
+              <a:graphicData uri="http://schemas.openxmlformats.org/drawingml/2006/picture">
+                <pic:pic xmlns:pic="http://schemas.openxmlformats.org/drawingml/2006/picture">
+                  <pic:nvPicPr>
+                    <pic:cNvPr id="95" name="89C2354.tmp"/>
+                    <pic:cNvPicPr/>
+                  </pic:nvPicPr>
+                  <pic:blipFill>
+                    <a:blip r:embed="rId105">
+                      <a:extLst>
+                        <a:ext uri="{28A0092B-C50C-407E-A947-70E740481C1C}">
+                          <a14:useLocalDpi xmlns:a14="http://schemas.microsoft.com/office/drawing/2010/main" val="0"/>
+                        </a:ext>
+                      </a:extLst>
+                    </a:blip>
+                    <a:stretch>
+                      <a:fillRect/>
+                    </a:stretch>
+                  </pic:blipFill>
+                  <pic:spPr>
+                    <a:xfrm>
+                      <a:off x="0" y="0"/>
+                      <a:ext cx="5400040" cy="4902200"/>
+                    </a:xfrm>
+                    <a:prstGeom prst="rect">
+                      <a:avLst/>
+                    </a:prstGeom>
+                  </pic:spPr>
+                </pic:pic>
+              </a:graphicData>
+            </a:graphic>
+          </wp:inline>
+        </w:drawing>
+      </w:r>
+    </w:p>
+    <w:p>
+      <w:r>
+        <w:t>Instalado com sucesso</w:t>
+      </w:r>
+    </w:p>
+    <w:p>
+      <w:r>
+        <w:rPr>
+          <w:noProof/>
+          <w:lang w:eastAsia="pt-BR"/>
+        </w:rPr>
+        <w:lastRenderedPageBreak/>
+        <w:drawing>
+          <wp:inline distT="0" distB="0" distL="0" distR="0">
+            <wp:extent cx="5400040" cy="3869690"/>
+            <wp:effectExtent l="0" t="0" r="0" b="0"/>
+            <wp:docPr id="70" name="Imagem 70"/>
+            <wp:cNvGraphicFramePr>
+              <a:graphicFrameLocks xmlns:a="http://schemas.openxmlformats.org/drawingml/2006/main" noChangeAspect="1"/>
+            </wp:cNvGraphicFramePr>
+            <a:graphic xmlns:a="http://schemas.openxmlformats.org/drawingml/2006/main">
+              <a:graphicData uri="http://schemas.openxmlformats.org/drawingml/2006/picture">
+                <pic:pic xmlns:pic="http://schemas.openxmlformats.org/drawingml/2006/picture">
+                  <pic:nvPicPr>
+                    <pic:cNvPr id="70" name="94C3827.tmp"/>
+                    <pic:cNvPicPr/>
+                  </pic:nvPicPr>
+                  <pic:blipFill>
+                    <a:blip r:embed="rId106">
+                      <a:extLst>
+                        <a:ext uri="{28A0092B-C50C-407E-A947-70E740481C1C}">
+                          <a14:useLocalDpi xmlns:a14="http://schemas.microsoft.com/office/drawing/2010/main" val="0"/>
+                        </a:ext>
+                      </a:extLst>
+                    </a:blip>
+                    <a:stretch>
+                      <a:fillRect/>
+                    </a:stretch>
+                  </pic:blipFill>
+                  <pic:spPr>
+                    <a:xfrm>
+                      <a:off x="0" y="0"/>
+                      <a:ext cx="5400040" cy="3869690"/>
+                    </a:xfrm>
+                    <a:prstGeom prst="rect">
+                      <a:avLst/>
+                    </a:prstGeom>
+                  </pic:spPr>
+                </pic:pic>
+              </a:graphicData>
+            </a:graphic>
+          </wp:inline>
+        </w:drawing>
+      </w:r>
+    </w:p>
+    <w:p>
+      <w:r>
+        <w:t>E cria um diretório com o nome que definimos antes</w:t>
+      </w:r>
+    </w:p>
+    <w:p>
+      <w:r>
+        <w:rPr>
+          <w:noProof/>
+          <w:lang w:eastAsia="pt-BR"/>
+        </w:rPr>
+        <w:drawing>
+          <wp:inline distT="0" distB="0" distL="0" distR="0">
+            <wp:extent cx="5277587" cy="3591426"/>
+            <wp:effectExtent l="0" t="0" r="0" b="9525"/>
+            <wp:docPr id="96" name="Imagem 96"/>
+            <wp:cNvGraphicFramePr>
+              <a:graphicFrameLocks xmlns:a="http://schemas.openxmlformats.org/drawingml/2006/main" noChangeAspect="1"/>
+            </wp:cNvGraphicFramePr>
+            <a:graphic xmlns:a="http://schemas.openxmlformats.org/drawingml/2006/main">
+              <a:graphicData uri="http://schemas.openxmlformats.org/drawingml/2006/picture">
+                <pic:pic xmlns:pic="http://schemas.openxmlformats.org/drawingml/2006/picture">
+                  <pic:nvPicPr>
+                    <pic:cNvPr id="96" name="89CB957.tmp"/>
+                    <pic:cNvPicPr/>
+                  </pic:nvPicPr>
+                  <pic:blipFill>
+                    <a:blip r:embed="rId107">
+                      <a:extLst>
+                        <a:ext uri="{28A0092B-C50C-407E-A947-70E740481C1C}">
+                          <a14:useLocalDpi xmlns:a14="http://schemas.microsoft.com/office/drawing/2010/main" val="0"/>
+                        </a:ext>
+                      </a:extLst>
+                    </a:blip>
+                    <a:stretch>
+                      <a:fillRect/>
+                    </a:stretch>
+                  </pic:blipFill>
+                  <pic:spPr>
+                    <a:xfrm>
+                      <a:off x="0" y="0"/>
+                      <a:ext cx="5277587" cy="3591426"/>
+                    </a:xfrm>
+                    <a:prstGeom prst="rect">
+                      <a:avLst/>
+                    </a:prstGeom>
+                  </pic:spPr>
+                </pic:pic>
+              </a:graphicData>
+            </a:graphic>
+          </wp:inline>
+        </w:drawing>
+      </w:r>
+    </w:p>
+    <w:p>
+      <w:r>
+        <w:t>Podemos utilizar o comando cls para limpar.</w:t>
+      </w:r>
+    </w:p>
+    <w:p>
+      <w:r>
+        <w:t>Entre dentro do diretório</w:t>
+      </w:r>
+    </w:p>
+    <w:p>
+      <w:r>
+        <w:lastRenderedPageBreak/>
+        <w:t xml:space="preserve"> </w:t>
+      </w:r>
+      <w:r>
+        <w:rPr>
+          <w:noProof/>
+          <w:lang w:eastAsia="pt-BR"/>
+        </w:rPr>
+        <w:drawing>
+          <wp:inline distT="0" distB="0" distL="0" distR="0" wp14:anchorId="25DBBBD5" wp14:editId="79C1AAC6">
+            <wp:extent cx="5400040" cy="2388870"/>
+            <wp:effectExtent l="0" t="0" r="0" b="0"/>
+            <wp:docPr id="71" name="Imagem 71"/>
+            <wp:cNvGraphicFramePr>
+              <a:graphicFrameLocks xmlns:a="http://schemas.openxmlformats.org/drawingml/2006/main" noChangeAspect="1"/>
+            </wp:cNvGraphicFramePr>
+            <a:graphic xmlns:a="http://schemas.openxmlformats.org/drawingml/2006/main">
+              <a:graphicData uri="http://schemas.openxmlformats.org/drawingml/2006/picture">
+                <pic:pic xmlns:pic="http://schemas.openxmlformats.org/drawingml/2006/picture">
+                  <pic:nvPicPr>
+                    <pic:cNvPr id="71" name="94C1EFE.tmp"/>
+                    <pic:cNvPicPr/>
+                  </pic:nvPicPr>
+                  <pic:blipFill>
+                    <a:blip r:embed="rId108">
+                      <a:extLst>
+                        <a:ext uri="{28A0092B-C50C-407E-A947-70E740481C1C}">
+                          <a14:useLocalDpi xmlns:a14="http://schemas.microsoft.com/office/drawing/2010/main" val="0"/>
+                        </a:ext>
+                      </a:extLst>
+                    </a:blip>
+                    <a:stretch>
+                      <a:fillRect/>
+                    </a:stretch>
+                  </pic:blipFill>
+                  <pic:spPr>
+                    <a:xfrm>
+                      <a:off x="0" y="0"/>
+                      <a:ext cx="5400040" cy="2388870"/>
+                    </a:xfrm>
+                    <a:prstGeom prst="rect">
+                      <a:avLst/>
+                    </a:prstGeom>
+                  </pic:spPr>
+                </pic:pic>
+              </a:graphicData>
+            </a:graphic>
+          </wp:inline>
+        </w:drawing>
+      </w:r>
+    </w:p>
+    <w:p>
+      <w:r>
+        <w:t xml:space="preserve">Repita o mesmo comando do backend: npm start </w:t>
+      </w:r>
+    </w:p>
+    <w:p>
+      <w:r>
+        <w:rPr>
+          <w:noProof/>
+          <w:lang w:eastAsia="pt-BR"/>
+        </w:rPr>
+        <w:drawing>
+          <wp:inline distT="0" distB="0" distL="0" distR="0">
+            <wp:extent cx="5400040" cy="2032635"/>
+            <wp:effectExtent l="0" t="0" r="0" b="5715"/>
+            <wp:docPr id="72" name="Imagem 72"/>
+            <wp:cNvGraphicFramePr>
+              <a:graphicFrameLocks xmlns:a="http://schemas.openxmlformats.org/drawingml/2006/main" noChangeAspect="1"/>
+            </wp:cNvGraphicFramePr>
+            <a:graphic xmlns:a="http://schemas.openxmlformats.org/drawingml/2006/main">
+              <a:graphicData uri="http://schemas.openxmlformats.org/drawingml/2006/picture">
+                <pic:pic xmlns:pic="http://schemas.openxmlformats.org/drawingml/2006/picture">
+                  <pic:nvPicPr>
+                    <pic:cNvPr id="72" name="94C717F.tmp"/>
+                    <pic:cNvPicPr/>
+                  </pic:nvPicPr>
+                  <pic:blipFill>
+                    <a:blip r:embed="rId109">
+                      <a:extLst>
+                        <a:ext uri="{28A0092B-C50C-407E-A947-70E740481C1C}">
+                          <a14:useLocalDpi xmlns:a14="http://schemas.microsoft.com/office/drawing/2010/main" val="0"/>
+                        </a:ext>
+                      </a:extLst>
+                    </a:blip>
+                    <a:stretch>
+                      <a:fillRect/>
+                    </a:stretch>
+                  </pic:blipFill>
+                  <pic:spPr>
+                    <a:xfrm>
+                      <a:off x="0" y="0"/>
+                      <a:ext cx="5400040" cy="2032635"/>
+                    </a:xfrm>
+                    <a:prstGeom prst="rect">
+                      <a:avLst/>
+                    </a:prstGeom>
+                  </pic:spPr>
+                </pic:pic>
+              </a:graphicData>
+            </a:graphic>
+          </wp:inline>
+        </w:drawing>
+      </w:r>
+    </w:p>
+    <w:p>
+      <w:r>
+        <w:t xml:space="preserve">Aceite com y </w:t>
+      </w:r>
+    </w:p>
+    <w:p>
+      <w:r>
+        <w:rPr>
+          <w:noProof/>
+          <w:lang w:eastAsia="pt-BR"/>
+        </w:rPr>
+        <w:drawing>
+          <wp:inline distT="0" distB="0" distL="0" distR="0">
+            <wp:extent cx="5400040" cy="2227580"/>
+            <wp:effectExtent l="0" t="0" r="0" b="1270"/>
+            <wp:docPr id="73" name="Imagem 73"/>
+            <wp:cNvGraphicFramePr>
+              <a:graphicFrameLocks xmlns:a="http://schemas.openxmlformats.org/drawingml/2006/main" noChangeAspect="1"/>
+            </wp:cNvGraphicFramePr>
+            <a:graphic xmlns:a="http://schemas.openxmlformats.org/drawingml/2006/main">
+              <a:graphicData uri="http://schemas.openxmlformats.org/drawingml/2006/picture">
+                <pic:pic xmlns:pic="http://schemas.openxmlformats.org/drawingml/2006/picture">
+                  <pic:nvPicPr>
+                    <pic:cNvPr id="73" name="94C2878.tmp"/>
+                    <pic:cNvPicPr/>
+                  </pic:nvPicPr>
+                  <pic:blipFill>
+                    <a:blip r:embed="rId110">
+                      <a:extLst>
+                        <a:ext uri="{28A0092B-C50C-407E-A947-70E740481C1C}">
+                          <a14:useLocalDpi xmlns:a14="http://schemas.microsoft.com/office/drawing/2010/main" val="0"/>
+                        </a:ext>
+                      </a:extLst>
+                    </a:blip>
+                    <a:stretch>
+                      <a:fillRect/>
+                    </a:stretch>
+                  </pic:blipFill>
+                  <pic:spPr>
+                    <a:xfrm>
+                      <a:off x="0" y="0"/>
+                      <a:ext cx="5400040" cy="2227580"/>
+                    </a:xfrm>
+                    <a:prstGeom prst="rect">
+                      <a:avLst/>
+                    </a:prstGeom>
+                  </pic:spPr>
+                </pic:pic>
+              </a:graphicData>
+            </a:graphic>
+          </wp:inline>
+        </w:drawing>
+      </w:r>
+    </w:p>
+    <w:p>
+      <w:r>
+        <w:t xml:space="preserve">Ao digitar o endereço </w:t>
+      </w:r>
+      <w:hyperlink r:id="rId111" w:history="1">
+        <w:r>
+          <w:rPr>
+            <w:rStyle w:val="Hyperlink"/>
+          </w:rPr>
+          <w:t>http://localhost:4200/</w:t>
+        </w:r>
+      </w:hyperlink>
+      <w:r>
+        <w:t xml:space="preserve"> </w:t>
+      </w:r>
+    </w:p>
+    <w:p>
+      <w:r>
+        <w:rPr>
+          <w:noProof/>
+          <w:lang w:eastAsia="pt-BR"/>
+        </w:rPr>
+        <w:lastRenderedPageBreak/>
+        <w:drawing>
+          <wp:inline distT="0" distB="0" distL="0" distR="0">
+            <wp:extent cx="5400040" cy="3648710"/>
+            <wp:effectExtent l="0" t="0" r="0" b="8890"/>
+            <wp:docPr id="75" name="Imagem 75"/>
+            <wp:cNvGraphicFramePr>
+              <a:graphicFrameLocks xmlns:a="http://schemas.openxmlformats.org/drawingml/2006/main" noChangeAspect="1"/>
+            </wp:cNvGraphicFramePr>
+            <a:graphic xmlns:a="http://schemas.openxmlformats.org/drawingml/2006/main">
+              <a:graphicData uri="http://schemas.openxmlformats.org/drawingml/2006/picture">
+                <pic:pic xmlns:pic="http://schemas.openxmlformats.org/drawingml/2006/picture">
+                  <pic:nvPicPr>
+                    <pic:cNvPr id="75" name="94CF26C.tmp"/>
+                    <pic:cNvPicPr/>
+                  </pic:nvPicPr>
+                  <pic:blipFill>
+                    <a:blip r:embed="rId112">
+                      <a:extLst>
+                        <a:ext uri="{28A0092B-C50C-407E-A947-70E740481C1C}">
+                          <a14:useLocalDpi xmlns:a14="http://schemas.microsoft.com/office/drawing/2010/main" val="0"/>
+                        </a:ext>
+                      </a:extLst>
+                    </a:blip>
+                    <a:stretch>
+                      <a:fillRect/>
+                    </a:stretch>
+                  </pic:blipFill>
+                  <pic:spPr>
+                    <a:xfrm>
+                      <a:off x="0" y="0"/>
+                      <a:ext cx="5400040" cy="3648710"/>
+                    </a:xfrm>
+                    <a:prstGeom prst="rect">
+                      <a:avLst/>
+                    </a:prstGeom>
+                  </pic:spPr>
+                </pic:pic>
+              </a:graphicData>
+            </a:graphic>
+          </wp:inline>
+        </w:drawing>
+      </w:r>
+    </w:p>
+    <w:p/>
+    <w:p>
+      <w:pPr>
+        <w:pStyle w:val="Ttulo1"/>
+      </w:pPr>
       <w:bookmarkStart w:id="16" w:name="_GoBack"/>
-      <w:bookmarkEnd w:id="16"/>
-    </w:p>
+      <w:r>
+        <w:t>Um pouco sobre os arquivos</w:t>
+      </w:r>
+    </w:p>
+    <w:bookmarkEnd w:id="16"/>
     <w:p/>
     <w:p/>
     <w:p/>
     <w:p/>
-    <w:p>
-      <w:r>
-        <w:br w:type="page"/>
-      </w:r>
-    </w:p>
     <w:p/>
     <w:p/>
+    <w:p/>
+    <w:p>
+      <w:pPr>
+        <w:spacing w:line="259" w:lineRule="auto"/>
+        <w:jc w:val="left"/>
+      </w:pPr>
+    </w:p>
+    <w:p/>
+    <w:p/>
+    <w:p>
+      <w:r>
+        <w:br w:type="page"/>
+      </w:r>
+    </w:p>
+    <w:p/>
+    <w:p/>
     <w:p>
       <w:pPr>
         <w:rPr>
@@ -8144,23 +9466,21 @@
         <w:pStyle w:val="Ttulo1"/>
       </w:pPr>
       <w:bookmarkStart w:id="17" w:name="_Toc39569041"/>
-      <w:proofErr w:type="spellStart"/>
       <w:r>
         <w:t>Github</w:t>
       </w:r>
       <w:bookmarkEnd w:id="17"/>
-      <w:proofErr w:type="spellEnd"/>
-    </w:p>
-    <w:p>
-      <w:r>
-        <w:t>https://github.com/endroni/Web_JavaScript.git</w:t>
+    </w:p>
+    <w:p>
+      <w:r>
+        <w:t>https://github.com/endroni/CRUD_Angular9.git</w:t>
       </w:r>
     </w:p>
     <w:p>
       <w:r>
         <w:t xml:space="preserve">Repositório do Curso: </w:t>
       </w:r>
-      <w:hyperlink r:id="rId84" w:tgtFrame="_blank" w:history="1">
+      <w:hyperlink r:id="rId113" w:tgtFrame="_blank" w:history="1">
         <w:r>
           <w:rPr>
             <w:rStyle w:val="Hyperlink"/>
@@ -8186,15 +9506,7 @@
     </w:p>
     <w:p>
       <w:r>
-        <w:t xml:space="preserve">A linguagem </w:t>
-      </w:r>
-      <w:proofErr w:type="spellStart"/>
-      <w:r>
-        <w:t>JavaScript</w:t>
-      </w:r>
-      <w:proofErr w:type="spellEnd"/>
-      <w:r>
-        <w:t xml:space="preserve"> tem se popularizado muito dentre as linguagens de programação. É uma linguagem muito robusta, que não está mais presa apenas em websites, mas rompeu essa barreira e hoje é encontrada também em grades servidores rodando inúmeros serviços.  </w:t>
+        <w:t xml:space="preserve">A linguagem JavaScript tem se popularizado muito dentre as linguagens de programação. É uma linguagem muito robusta, que não está mais presa apenas em websites, mas rompeu essa barreira e hoje é encontrada também em grades servidores rodando inúmeros serviços.  </w:t>
       </w:r>
     </w:p>
     <w:p>
@@ -8230,7 +9542,6 @@
       <w:r>
         <w:t xml:space="preserve">. </w:t>
       </w:r>
-      <w:proofErr w:type="spellStart"/>
       <w:r>
         <w:t>J</w:t>
       </w:r>
@@ -8242,9 +9553,8 @@
           <w:color w:val="111111"/>
           <w:szCs w:val="24"/>
         </w:rPr>
-        <w:t>avaScript</w:t>
-      </w:r>
-      <w:proofErr w:type="spellEnd"/>
+        <w:t>avaScript:</w:t>
+      </w:r>
       <w:r>
         <w:rPr>
           <w:rStyle w:val="a-size-extra-large"/>
@@ -8253,7 +9563,7 @@
           <w:color w:val="111111"/>
           <w:szCs w:val="24"/>
         </w:rPr>
-        <w:t>:</w:t>
+        <w:t xml:space="preserve"> o guia definitivo / David Flanagan; tradução: João Eduardo Nóbrega Tortello; revisão técnica: Luciana Nedel. – 6. ed. – Porto Alegre: Bookman, 2013. </w:t>
       </w:r>
       <w:r>
         <w:rPr>
@@ -8263,104 +9573,6 @@
           <w:color w:val="111111"/>
           <w:szCs w:val="24"/>
         </w:rPr>
-        <w:t xml:space="preserve"> o guia definitivo / David </w:t>
-      </w:r>
-      <w:proofErr w:type="spellStart"/>
-      <w:r>
-        <w:rPr>
-          <w:rStyle w:val="a-size-extra-large"/>
-          <w:rFonts w:cs="Arial"/>
-          <w:bCs/>
-          <w:color w:val="111111"/>
-          <w:szCs w:val="24"/>
-        </w:rPr>
-        <w:t>Flanagan</w:t>
-      </w:r>
-      <w:proofErr w:type="spellEnd"/>
-      <w:r>
-        <w:rPr>
-          <w:rStyle w:val="a-size-extra-large"/>
-          <w:rFonts w:cs="Arial"/>
-          <w:bCs/>
-          <w:color w:val="111111"/>
-          <w:szCs w:val="24"/>
-        </w:rPr>
-        <w:t xml:space="preserve">; tradução: João Eduardo Nóbrega </w:t>
-      </w:r>
-      <w:proofErr w:type="spellStart"/>
-      <w:r>
-        <w:rPr>
-          <w:rStyle w:val="a-size-extra-large"/>
-          <w:rFonts w:cs="Arial"/>
-          <w:bCs/>
-          <w:color w:val="111111"/>
-          <w:szCs w:val="24"/>
-        </w:rPr>
-        <w:t>Tortello</w:t>
-      </w:r>
-      <w:proofErr w:type="spellEnd"/>
-      <w:r>
-        <w:rPr>
-          <w:rStyle w:val="a-size-extra-large"/>
-          <w:rFonts w:cs="Arial"/>
-          <w:bCs/>
-          <w:color w:val="111111"/>
-          <w:szCs w:val="24"/>
-        </w:rPr>
-        <w:t xml:space="preserve">; revisão técnica: Luciana </w:t>
-      </w:r>
-      <w:proofErr w:type="spellStart"/>
-      <w:r>
-        <w:rPr>
-          <w:rStyle w:val="a-size-extra-large"/>
-          <w:rFonts w:cs="Arial"/>
-          <w:bCs/>
-          <w:color w:val="111111"/>
-          <w:szCs w:val="24"/>
-        </w:rPr>
-        <w:t>Nedel</w:t>
-      </w:r>
-      <w:proofErr w:type="spellEnd"/>
-      <w:r>
-        <w:rPr>
-          <w:rStyle w:val="a-size-extra-large"/>
-          <w:rFonts w:cs="Arial"/>
-          <w:bCs/>
-          <w:color w:val="111111"/>
-          <w:szCs w:val="24"/>
-        </w:rPr>
-        <w:t xml:space="preserve">. – 6. ed. – Porto Alegre: </w:t>
-      </w:r>
-      <w:proofErr w:type="spellStart"/>
-      <w:r>
-        <w:rPr>
-          <w:rStyle w:val="a-size-extra-large"/>
-          <w:rFonts w:cs="Arial"/>
-          <w:bCs/>
-          <w:color w:val="111111"/>
-          <w:szCs w:val="24"/>
-        </w:rPr>
-        <w:t>Bookman</w:t>
-      </w:r>
-      <w:proofErr w:type="spellEnd"/>
-      <w:r>
-        <w:rPr>
-          <w:rStyle w:val="a-size-extra-large"/>
-          <w:rFonts w:cs="Arial"/>
-          <w:bCs/>
-          <w:color w:val="111111"/>
-          <w:szCs w:val="24"/>
-        </w:rPr>
-        <w:t xml:space="preserve">, 2013. </w:t>
-      </w:r>
-      <w:r>
-        <w:rPr>
-          <w:rStyle w:val="a-size-extra-large"/>
-          <w:rFonts w:cs="Arial"/>
-          <w:bCs/>
-          <w:color w:val="111111"/>
-          <w:szCs w:val="24"/>
-        </w:rPr>
         <w:t>O Guia Definitivo</w:t>
       </w:r>
       <w:r>
@@ -8369,11 +9581,9 @@
       <w:r>
         <w:t xml:space="preserve">ed. </w:t>
       </w:r>
-      <w:proofErr w:type="spellStart"/>
       <w:r>
         <w:t>O’Reilly</w:t>
       </w:r>
-      <w:proofErr w:type="spellEnd"/>
       <w:r>
         <w:t xml:space="preserve">. </w:t>
       </w:r>
@@ -8386,17 +9596,11 @@
         <w:t xml:space="preserve">, </w:t>
       </w:r>
       <w:r>
-        <w:t xml:space="preserve">Mauricio </w:t>
-      </w:r>
-      <w:proofErr w:type="spellStart"/>
-      <w:r>
-        <w:t>Samy</w:t>
-      </w:r>
-      <w:proofErr w:type="spellEnd"/>
+        <w:t>Mauricio Samy</w:t>
+      </w:r>
       <w:r>
         <w:t xml:space="preserve">. </w:t>
       </w:r>
-      <w:proofErr w:type="spellStart"/>
       <w:r>
         <w:rPr>
           <w:b/>
@@ -8407,167 +9611,121 @@
         <w:rPr>
           <w:b/>
         </w:rPr>
-        <w:t>cript</w:t>
-      </w:r>
-      <w:proofErr w:type="spellEnd"/>
+        <w:t>cript:</w:t>
+      </w:r>
       <w:r>
         <w:rPr>
           <w:b/>
         </w:rPr>
-        <w:t>:</w:t>
+        <w:t xml:space="preserve"> Guia do Programador: </w:t>
+      </w:r>
+      <w:r>
+        <w:t>Guia Completo das Funcionalidades de Linguagem JavaScript</w:t>
+      </w:r>
+      <w:r>
+        <w:t xml:space="preserve">. </w:t>
+      </w:r>
+      <w:r>
+        <w:t xml:space="preserve">6ª edição. </w:t>
+      </w:r>
+      <w:r>
+        <w:t>São Paulo.</w:t>
+      </w:r>
+      <w:r>
+        <w:t xml:space="preserve"> ed.</w:t>
+      </w:r>
+      <w:r>
+        <w:t xml:space="preserve"> </w:t>
+      </w:r>
+      <w:r>
+        <w:t>Novatec</w:t>
+      </w:r>
+      <w:r>
+        <w:t xml:space="preserve"> 2010</w:t>
+      </w:r>
+      <w:r>
+        <w:t xml:space="preserve">. </w:t>
+      </w:r>
+    </w:p>
+    <w:p>
+      <w:pPr>
+        <w:pStyle w:val="Ttulo1"/>
+      </w:pPr>
+      <w:bookmarkStart w:id="21" w:name="_Toc39569044"/>
+      <w:r>
+        <w:t>BIBLIOGRAFIA COMPLEMENTAR:</w:t>
+      </w:r>
+      <w:bookmarkEnd w:id="21"/>
+    </w:p>
+    <w:p>
+      <w:r>
+        <w:t>MDN web docs. Mozilla</w:t>
+      </w:r>
+      <w:r>
+        <w:t>.</w:t>
       </w:r>
       <w:r>
         <w:rPr>
           <w:b/>
         </w:rPr>
-        <w:t xml:space="preserve"> Guia do Programador: </w:t>
-      </w:r>
-      <w:r>
-        <w:t xml:space="preserve">Guia Completo das Funcionalidades de Linguagem </w:t>
-      </w:r>
-      <w:proofErr w:type="spellStart"/>
-      <w:r>
-        <w:t>JavaScript</w:t>
-      </w:r>
-      <w:proofErr w:type="spellEnd"/>
-      <w:r>
-        <w:t xml:space="preserve">. </w:t>
-      </w:r>
-      <w:r>
-        <w:t xml:space="preserve">6ª edição. </w:t>
-      </w:r>
-      <w:r>
-        <w:t>São Paulo.</w:t>
-      </w:r>
-      <w:r>
-        <w:t xml:space="preserve"> ed.</w:t>
-      </w:r>
-      <w:r>
         <w:t xml:space="preserve"> </w:t>
       </w:r>
-      <w:proofErr w:type="spellStart"/>
-      <w:r>
-        <w:t>Novatec</w:t>
-      </w:r>
-      <w:proofErr w:type="spellEnd"/>
-      <w:r>
-        <w:t xml:space="preserve"> 2010</w:t>
-      </w:r>
-      <w:r>
-        <w:t xml:space="preserve">. </w:t>
-      </w:r>
-    </w:p>
-    <w:p>
-      <w:pPr>
-        <w:pStyle w:val="Ttulo1"/>
-      </w:pPr>
-      <w:bookmarkStart w:id="21" w:name="_Toc39569044"/>
-      <w:r>
-        <w:t>BIBLIOGRAFIA COMPLEMENTAR:</w:t>
-      </w:r>
-      <w:bookmarkEnd w:id="21"/>
-    </w:p>
-    <w:p>
-      <w:r>
-        <w:t>MDN web docs. Mozilla</w:t>
+      <w:r>
+        <w:rPr>
+          <w:b/>
+        </w:rPr>
+        <w:t>O que é JavaScript?</w:t>
+      </w:r>
+      <w:r>
+        <w:t xml:space="preserve"> </w:t>
+      </w:r>
+      <w:r>
+        <w:t>Aprenda o melhor em desenvolvimento web</w:t>
+      </w:r>
+      <w:r>
+        <w:t xml:space="preserve">. Disponível em: </w:t>
+      </w:r>
+      <w:r>
+        <w:t>&lt;</w:t>
+      </w:r>
+      <w:r>
+        <w:t>https://developer.mozilla.org/pt-BR/docs/Learn/JavaScript/First_steps/O_que_e_JavaScript</w:t>
+      </w:r>
+      <w:r>
+        <w:t xml:space="preserve">&gt;. Acesso em: </w:t>
+      </w:r>
+      <w:r>
+        <w:t>19</w:t>
+      </w:r>
+      <w:r>
+        <w:t xml:space="preserve"> de</w:t>
+      </w:r>
+      <w:r>
+        <w:t xml:space="preserve"> </w:t>
+      </w:r>
+      <w:r>
+        <w:t xml:space="preserve">março </w:t>
+      </w:r>
+      <w:r>
+        <w:t>de 20</w:t>
+      </w:r>
+      <w:r>
+        <w:t>20</w:t>
       </w:r>
       <w:r>
         <w:t>.</w:t>
       </w:r>
-      <w:r>
-        <w:rPr>
-          <w:b/>
-        </w:rPr>
-        <w:t xml:space="preserve"> </w:t>
-      </w:r>
-      <w:r>
-        <w:rPr>
-          <w:b/>
-        </w:rPr>
-        <w:t xml:space="preserve">O que é </w:t>
-      </w:r>
-      <w:proofErr w:type="spellStart"/>
-      <w:r>
-        <w:rPr>
-          <w:b/>
-        </w:rPr>
-        <w:t>JavaScript</w:t>
-      </w:r>
-      <w:proofErr w:type="spellEnd"/>
-      <w:r>
-        <w:rPr>
-          <w:b/>
-        </w:rPr>
-        <w:t>?</w:t>
-      </w:r>
-      <w:r>
-        <w:t xml:space="preserve"> </w:t>
-      </w:r>
-      <w:r>
-        <w:t>Aprenda o melhor em desenvolvimento web</w:t>
-      </w:r>
-      <w:r>
-        <w:t xml:space="preserve">. Disponível em: </w:t>
-      </w:r>
-      <w:r>
-        <w:t>&lt;</w:t>
-      </w:r>
-      <w:r>
-        <w:t>https://developer.mozilla.org/pt-BR/docs/Learn/JavaScript/First_steps/O_que_e_JavaScript</w:t>
-      </w:r>
-      <w:r>
-        <w:t xml:space="preserve">&gt;. Acesso em: </w:t>
-      </w:r>
-      <w:r>
-        <w:t>19</w:t>
-      </w:r>
-      <w:r>
-        <w:t xml:space="preserve"> de</w:t>
-      </w:r>
-      <w:r>
-        <w:t xml:space="preserve"> </w:t>
-      </w:r>
-      <w:r>
-        <w:t xml:space="preserve">março </w:t>
-      </w:r>
-      <w:r>
-        <w:t>de 20</w:t>
-      </w:r>
-      <w:r>
-        <w:t>20</w:t>
+    </w:p>
+    <w:p>
+      <w:r>
+        <w:t>Documentação Oficial do Ecma</w:t>
       </w:r>
       <w:r>
         <w:t>.</w:t>
       </w:r>
-    </w:p>
-    <w:p>
-      <w:r>
-        <w:t xml:space="preserve">Documentação Oficial do </w:t>
-      </w:r>
-      <w:proofErr w:type="spellStart"/>
-      <w:r>
-        <w:t>Ecma</w:t>
-      </w:r>
-      <w:proofErr w:type="spellEnd"/>
-      <w:r>
-        <w:t>.</w:t>
-      </w:r>
-      <w:r>
-        <w:t xml:space="preserve"> </w:t>
-      </w:r>
-      <w:proofErr w:type="spellStart"/>
-      <w:r>
-        <w:t>Standards@Internet</w:t>
-      </w:r>
-      <w:proofErr w:type="spellEnd"/>
-      <w:r>
-        <w:t xml:space="preserve"> </w:t>
-      </w:r>
-      <w:proofErr w:type="spellStart"/>
-      <w:r>
-        <w:t>Speed</w:t>
-      </w:r>
-      <w:proofErr w:type="spellEnd"/>
+      <w:r>
+        <w:t xml:space="preserve"> Standards@Internet Speed</w:t>
+      </w:r>
       <w:r>
         <w:t xml:space="preserve">. Disponível em: </w:t>
       </w:r>
@@ -8595,7 +9753,7 @@
     </w:p>
     <w:p/>
     <w:sectPr>
-      <w:headerReference w:type="default" r:id="rId85"/>
+      <w:headerReference w:type="default" r:id="rId114"/>
       <w:type w:val="continuous"/>
       <w:pgSz w:w="11906" w:h="16838"/>
       <w:pgMar w:top="1417" w:right="1701" w:bottom="1417" w:left="1701" w:header="708" w:footer="708" w:gutter="0"/>
@@ -8702,7 +9860,7 @@
           <w:rPr>
             <w:noProof/>
           </w:rPr>
-          <w:t>37</w:t>
+          <w:t>52</w:t>
         </w:r>
         <w:r>
           <w:fldChar w:fldCharType="end"/>
@@ -10543,7 +11701,7 @@
 </file>
 
 <file path=customXml/itemProps2.xml><?xml version="1.0" encoding="utf-8"?>
-<ds:datastoreItem xmlns:ds="http://schemas.openxmlformats.org/officeDocument/2006/customXml" ds:itemID="{1130434E-95D8-4C6F-8A3C-7FA48D472EA3}">
+<ds:datastoreItem xmlns:ds="http://schemas.openxmlformats.org/officeDocument/2006/customXml" ds:itemID="{5A1AF140-348A-441B-A266-6480D6152813}">
   <ds:schemaRefs>
     <ds:schemaRef ds:uri="http://schemas.openxmlformats.org/officeDocument/2006/bibliography"/>
   </ds:schemaRefs>

</xml_diff>